<commit_message>
Doterivanje i azuriranje dokumentacije
</commit_message>
<xml_diff>
--- a/Dokumentacija/D03_Plan_Realizacije.docx
+++ b/Dokumentacija/D03_Plan_Realizacije.docx
@@ -1,13 +1,10 @@
 
 <file path=word/document.xml><?xml version="1.0" encoding="utf-8"?>
-<w:document xmlns:wpc="http://schemas.microsoft.com/office/word/2010/wordprocessingCanvas" xmlns:mc="http://schemas.openxmlformats.org/markup-compatibility/2006" xmlns:o="urn:schemas-microsoft-com:office:office" xmlns:r="http://schemas.openxmlformats.org/officeDocument/2006/relationships" xmlns:m="http://schemas.openxmlformats.org/officeDocument/2006/math" xmlns:v="urn:schemas-microsoft-com:vml" xmlns:wp14="http://schemas.microsoft.com/office/word/2010/wordprocessingDrawing" xmlns:wp="http://schemas.openxmlformats.org/drawingml/2006/wordprocessingDrawing" xmlns:w10="urn:schemas-microsoft-com:office:word" xmlns:w="http://schemas.openxmlformats.org/wordprocessingml/2006/main" xmlns:w14="http://schemas.microsoft.com/office/word/2010/wordml" xmlns:wpg="http://schemas.microsoft.com/office/word/2010/wordprocessingGroup" xmlns:wpi="http://schemas.microsoft.com/office/word/2010/wordprocessingInk" xmlns:wne="http://schemas.microsoft.com/office/word/2006/wordml" xmlns:wps="http://schemas.microsoft.com/office/word/2010/wordprocessingShape" mc:Ignorable="w14 wp14">
+<w:document xmlns:wpc="http://schemas.microsoft.com/office/word/2010/wordprocessingCanvas" xmlns:cx="http://schemas.microsoft.com/office/drawing/2014/chartex" xmlns:cx1="http://schemas.microsoft.com/office/drawing/2015/9/8/chartex" xmlns:cx2="http://schemas.microsoft.com/office/drawing/2015/10/21/chartex" xmlns:cx3="http://schemas.microsoft.com/office/drawing/2016/5/9/chartex" xmlns:cx4="http://schemas.microsoft.com/office/drawing/2016/5/10/chartex" xmlns:cx5="http://schemas.microsoft.com/office/drawing/2016/5/11/chartex" xmlns:cx6="http://schemas.microsoft.com/office/drawing/2016/5/12/chartex" xmlns:cx7="http://schemas.microsoft.com/office/drawing/2016/5/13/chartex" xmlns:cx8="http://schemas.microsoft.com/office/drawing/2016/5/14/chartex" xmlns:mc="http://schemas.openxmlformats.org/markup-compatibility/2006" xmlns:aink="http://schemas.microsoft.com/office/drawing/2016/ink" xmlns:am3d="http://schemas.microsoft.com/office/drawing/2017/model3d" xmlns:o="urn:schemas-microsoft-com:office:office" xmlns:oel="http://schemas.microsoft.com/office/2019/extlst" xmlns:r="http://schemas.openxmlformats.org/officeDocument/2006/relationships" xmlns:m="http://schemas.openxmlformats.org/officeDocument/2006/math" xmlns:v="urn:schemas-microsoft-com:vml" xmlns:wp14="http://schemas.microsoft.com/office/word/2010/wordprocessingDrawing" xmlns:wp="http://schemas.openxmlformats.org/drawingml/2006/wordprocessingDrawing" xmlns:w10="urn:schemas-microsoft-com:office:word" xmlns:w="http://schemas.openxmlformats.org/wordprocessingml/2006/main" xmlns:w14="http://schemas.microsoft.com/office/word/2010/wordml" xmlns:w15="http://schemas.microsoft.com/office/word/2012/wordml" xmlns:w16cex="http://schemas.microsoft.com/office/word/2018/wordml/cex" xmlns:w16cid="http://schemas.microsoft.com/office/word/2016/wordml/cid" xmlns:w16="http://schemas.microsoft.com/office/word/2018/wordml" xmlns:w16sdtdh="http://schemas.microsoft.com/office/word/2020/wordml/sdtdatahash" xmlns:w16se="http://schemas.microsoft.com/office/word/2015/wordml/symex" xmlns:wpg="http://schemas.microsoft.com/office/word/2010/wordprocessingGroup" xmlns:wpi="http://schemas.microsoft.com/office/word/2010/wordprocessingInk" xmlns:wne="http://schemas.microsoft.com/office/word/2006/wordml" xmlns:wps="http://schemas.microsoft.com/office/word/2010/wordprocessingShape" mc:Ignorable="w14 w15 w16se w16cid w16 w16cex w16sdtdh wp14">
   <w:body>
     <w:p>
       <w:pPr>
         <w:pStyle w:val="BodyText"/>
-        <w:rPr>
-          <w:lang w:val="sr-Latn-CS"/>
-        </w:rPr>
       </w:pPr>
     </w:p>
     <w:p>
@@ -26,7 +23,7 @@
         <w:rPr>
           <w:lang w:val="sr-Latn-CS"/>
         </w:rPr>
-        <w:t xml:space="preserve">Raketa </w:t>
+        <w:t>Raketa</w:t>
       </w:r>
       <w:r>
         <w:rPr>
@@ -38,7 +35,7 @@
         <w:rPr>
           <w:lang w:val="sr-Latn-CS"/>
         </w:rPr>
-        <w:t xml:space="preserve">o </w:t>
+        <w:t>o</w:t>
       </w:r>
       <w:r>
         <w:rPr>
@@ -146,7 +143,14 @@
           <w:sz w:val="28"/>
           <w:lang w:val="sr-Latn-CS"/>
         </w:rPr>
-        <w:t>.0</w:t>
+        <w:t>.</w:t>
+      </w:r>
+      <w:r>
+        <w:rPr>
+          <w:sz w:val="28"/>
+          <w:lang w:val="sr-Latn-CS"/>
+        </w:rPr>
+        <w:t>1</w:t>
       </w:r>
     </w:p>
     <w:p>
@@ -155,8 +159,8 @@
           <w:lang w:val="sr-Latn-CS"/>
         </w:rPr>
         <w:sectPr>
-          <w:headerReference w:type="default" r:id="rId8"/>
-          <w:footerReference w:type="even" r:id="rId9"/>
+          <w:headerReference w:type="default" r:id="rId7"/>
+          <w:footerReference w:type="even" r:id="rId8"/>
           <w:pgSz w:w="11907" w:h="16840" w:code="9"/>
           <w:pgMar w:top="1440" w:right="1440" w:bottom="1440" w:left="1440" w:header="708" w:footer="708" w:gutter="0"/>
           <w:cols w:space="708"/>
@@ -457,6 +461,24 @@
                 <w:lang w:val="sr-Latn-CS"/>
               </w:rPr>
             </w:pPr>
+            <w:r>
+              <w:rPr>
+                <w:lang w:val="sr-Latn-CS"/>
+              </w:rPr>
+              <w:t>1</w:t>
+            </w:r>
+            <w:r>
+              <w:rPr>
+                <w:lang w:val="sr-Latn-CS"/>
+              </w:rPr>
+              <w:t>4</w:t>
+            </w:r>
+            <w:r>
+              <w:rPr>
+                <w:lang w:val="sr-Latn-CS"/>
+              </w:rPr>
+              <w:t>.5.2022.</w:t>
+            </w:r>
           </w:p>
         </w:tc>
         <w:tc>
@@ -470,6 +492,12 @@
                 <w:lang w:val="sr-Latn-CS"/>
               </w:rPr>
             </w:pPr>
+            <w:r>
+              <w:rPr>
+                <w:lang w:val="sr-Latn-CS"/>
+              </w:rPr>
+              <w:t>1.1</w:t>
+            </w:r>
           </w:p>
         </w:tc>
         <w:tc>
@@ -483,6 +511,12 @@
                 <w:lang w:val="sr-Latn-CS"/>
               </w:rPr>
             </w:pPr>
+            <w:r>
+              <w:rPr>
+                <w:lang w:val="sr-Latn-CS"/>
+              </w:rPr>
+              <w:t>Finalna verzija</w:t>
+            </w:r>
           </w:p>
         </w:tc>
         <w:tc>
@@ -496,6 +530,54 @@
                 <w:lang w:val="sr-Latn-CS"/>
               </w:rPr>
             </w:pPr>
+            <w:r>
+              <w:rPr>
+                <w:lang w:val="sr-Latn-CS"/>
+              </w:rPr>
+              <w:t>Nada Jovanović</w:t>
+            </w:r>
+          </w:p>
+          <w:p>
+            <w:pPr>
+              <w:pStyle w:val="Tabletext"/>
+              <w:rPr>
+                <w:lang w:val="sr-Latn-CS"/>
+              </w:rPr>
+            </w:pPr>
+            <w:r>
+              <w:rPr>
+                <w:lang w:val="sr-Latn-CS"/>
+              </w:rPr>
+              <w:t>Milica Jovanović</w:t>
+            </w:r>
+          </w:p>
+          <w:p>
+            <w:pPr>
+              <w:pStyle w:val="Tabletext"/>
+              <w:rPr>
+                <w:lang w:val="sr-Latn-CS"/>
+              </w:rPr>
+            </w:pPr>
+            <w:r>
+              <w:rPr>
+                <w:lang w:val="sr-Latn-CS"/>
+              </w:rPr>
+              <w:t>Nastasija Stanković</w:t>
+            </w:r>
+          </w:p>
+          <w:p>
+            <w:pPr>
+              <w:pStyle w:val="Tabletext"/>
+              <w:rPr>
+                <w:lang w:val="sr-Latn-CS"/>
+              </w:rPr>
+            </w:pPr>
+            <w:r>
+              <w:rPr>
+                <w:lang w:val="sr-Latn-CS"/>
+              </w:rPr>
+              <w:t>Katarina Stanojković</w:t>
+            </w:r>
           </w:p>
         </w:tc>
       </w:tr>
@@ -3728,7 +3810,14 @@
           <w:b/>
           <w:lang w:val="sr-Latn-CS"/>
         </w:rPr>
-        <w:t>_AV02_Raspored_aktivnosti.mpp</w:t>
+        <w:t>_AV02_Raspored_aktivnosti.</w:t>
+      </w:r>
+      <w:r>
+        <w:rPr>
+          <w:b/>
+          <w:lang w:val="sr-Latn-CS"/>
+        </w:rPr>
+        <w:t>xml</w:t>
       </w:r>
     </w:p>
     <w:p>
@@ -4635,15 +4724,7 @@
               <w:rPr>
                 <w:lang w:val="sr-Latn-CS"/>
               </w:rPr>
-              <w:t>Implementacija preostalih slučaje</w:t>
-            </w:r>
-            <w:bookmarkStart w:id="6" w:name="_GoBack"/>
-            <w:bookmarkEnd w:id="6"/>
-            <w:r>
-              <w:rPr>
-                <w:lang w:val="sr-Latn-CS"/>
-              </w:rPr>
-              <w:t>va korišćenja i ispravka grešaka i nedostataka uočenih u beta verziji.</w:t>
+              <w:t>Implementacija preostalih slučajeva korišćenja i ispravka grešaka i nedostataka uočenih u beta verziji.</w:t>
             </w:r>
           </w:p>
           <w:p>
@@ -4895,14 +4976,14 @@
           <w:lang w:val="sr-Latn-CS"/>
         </w:rPr>
       </w:pPr>
-      <w:bookmarkStart w:id="7" w:name="_Toc225188570"/>
+      <w:bookmarkStart w:id="6" w:name="_Toc225188570"/>
       <w:r>
         <w:rPr>
           <w:lang w:val="sr-Latn-CS"/>
         </w:rPr>
         <w:t>Verzije</w:t>
       </w:r>
-      <w:bookmarkEnd w:id="7"/>
+      <w:bookmarkEnd w:id="6"/>
     </w:p>
     <w:p>
       <w:pPr>
@@ -4963,7 +5044,7 @@
           <w:lang w:val="sr-Latn-CS"/>
         </w:rPr>
       </w:pPr>
-      <w:bookmarkStart w:id="8" w:name="_Toc225188571"/>
+      <w:bookmarkStart w:id="7" w:name="_Toc225188571"/>
       <w:r>
         <w:rPr>
           <w:lang w:val="sr-Latn-CS"/>
@@ -4971,7 +5052,7 @@
         <w:lastRenderedPageBreak/>
         <w:t>Plan korišćenja resursa</w:t>
       </w:r>
-      <w:bookmarkEnd w:id="8"/>
+      <w:bookmarkEnd w:id="7"/>
     </w:p>
     <w:p>
       <w:pPr>
@@ -4981,14 +5062,14 @@
           <w:lang w:val="sr-Latn-CS"/>
         </w:rPr>
       </w:pPr>
-      <w:bookmarkStart w:id="9" w:name="_Toc225188572"/>
+      <w:bookmarkStart w:id="8" w:name="_Toc225188572"/>
       <w:r>
         <w:rPr>
           <w:lang w:val="sr-Latn-CS"/>
         </w:rPr>
         <w:t>Organizaciona struktura</w:t>
       </w:r>
-      <w:bookmarkEnd w:id="9"/>
+      <w:bookmarkEnd w:id="8"/>
     </w:p>
     <w:p>
       <w:pPr>
@@ -5043,7 +5124,7 @@
     <w:p>
       <w:pPr>
         <w:pStyle w:val="BodyText"/>
-        <w:jc w:val="center"/>
+        <w:ind w:left="3600" w:firstLine="180"/>
         <w:rPr>
           <w:sz w:val="24"/>
           <w:szCs w:val="24"/>
@@ -5063,6 +5144,7 @@
     <w:p>
       <w:pPr>
         <w:pStyle w:val="BodyText"/>
+        <w:ind w:left="0"/>
         <w:jc w:val="center"/>
         <w:rPr>
           <w:lang w:val="sr-Latn-CS"/>
@@ -5071,13 +5153,12 @@
       <w:r>
         <w:rPr>
           <w:noProof/>
-          <w:lang w:eastAsia="en-US"/>
         </w:rPr>
         <w:drawing>
-          <wp:inline distT="0" distB="0" distL="0" distR="0" wp14:anchorId="7D062285" wp14:editId="7FBA77FC">
-            <wp:extent cx="5280660" cy="2167388"/>
+          <wp:inline distT="0" distB="0" distL="0" distR="0" wp14:anchorId="08196D00" wp14:editId="6625DF07">
+            <wp:extent cx="4506941" cy="1788049"/>
             <wp:effectExtent l="0" t="0" r="0" b="0"/>
-            <wp:docPr id="3" name="Picture 3"/>
+            <wp:docPr id="1" name="Picture 1"/>
             <wp:cNvGraphicFramePr>
               <a:graphicFrameLocks xmlns:a="http://schemas.openxmlformats.org/drawingml/2006/main" noChangeAspect="1"/>
             </wp:cNvGraphicFramePr>
@@ -5085,36 +5166,30 @@
               <a:graphicData uri="http://schemas.openxmlformats.org/drawingml/2006/picture">
                 <pic:pic xmlns:pic="http://schemas.openxmlformats.org/drawingml/2006/picture">
                   <pic:nvPicPr>
-                    <pic:cNvPr id="0" name="Picture 3"/>
-                    <pic:cNvPicPr>
-                      <a:picLocks noChangeAspect="1" noChangeArrowheads="1"/>
-                    </pic:cNvPicPr>
+                    <pic:cNvPr id="1" name=""/>
+                    <pic:cNvPicPr/>
                   </pic:nvPicPr>
-                  <pic:blipFill>
-                    <a:blip r:embed="rId10">
-                      <a:extLst>
-                        <a:ext uri="{28A0092B-C50C-407E-A947-70E740481C1C}">
-                          <a14:useLocalDpi xmlns:a14="http://schemas.microsoft.com/office/drawing/2010/main" val="0"/>
-                        </a:ext>
-                      </a:extLst>
-                    </a:blip>
-                    <a:srcRect/>
-                    <a:stretch>
-                      <a:fillRect/>
-                    </a:stretch>
+                  <pic:blipFill rotWithShape="1">
+                    <a:blip r:embed="rId9"/>
+                    <a:srcRect l="2713" t="3133" r="1140" b="8825"/>
+                    <a:stretch/>
                   </pic:blipFill>
                   <pic:spPr bwMode="auto">
                     <a:xfrm>
                       <a:off x="0" y="0"/>
-                      <a:ext cx="5288513" cy="2170611"/>
+                      <a:ext cx="4522458" cy="1794205"/>
                     </a:xfrm>
                     <a:prstGeom prst="rect">
                       <a:avLst/>
                     </a:prstGeom>
-                    <a:noFill/>
                     <a:ln>
                       <a:noFill/>
                     </a:ln>
+                    <a:extLst>
+                      <a:ext uri="{53640926-AAD7-44D8-BBD7-CCE9431645EC}">
+                        <a14:shadowObscured xmlns:a14="http://schemas.microsoft.com/office/drawing/2010/main"/>
+                      </a:ext>
+                    </a:extLst>
                   </pic:spPr>
                 </pic:pic>
               </a:graphicData>
@@ -5125,12 +5200,52 @@
     </w:p>
     <w:p>
       <w:pPr>
+        <w:pStyle w:val="Heading2"/>
+        <w:widowControl/>
+        <w:rPr>
+          <w:lang w:val="sr-Latn-CS"/>
+        </w:rPr>
+      </w:pPr>
+      <w:bookmarkStart w:id="9" w:name="_Toc225188573"/>
+      <w:r>
+        <w:rPr>
+          <w:lang w:val="sr-Latn-CS"/>
+        </w:rPr>
+        <w:t>Kadrovska politika</w:t>
+      </w:r>
+      <w:bookmarkEnd w:id="9"/>
+    </w:p>
+    <w:p>
+      <w:pPr>
         <w:pStyle w:val="BodyText"/>
-        <w:jc w:val="center"/>
         <w:rPr>
           <w:lang w:val="sr-Latn-CS"/>
         </w:rPr>
       </w:pPr>
+      <w:r>
+        <w:rPr>
+          <w:lang w:val="sr-Latn-CS"/>
+        </w:rPr>
+        <w:t xml:space="preserve">Osobe identifikovane na organizacionom grafikonu u odeljku 8.1 čine tim koji će razvijati projekat </w:t>
+      </w:r>
+      <w:r>
+        <w:rPr>
+          <w:lang w:val="sr-Latn-CS"/>
+        </w:rPr>
+        <w:t>RaketaDoLeta</w:t>
+      </w:r>
+      <w:r>
+        <w:rPr>
+          <w:lang w:val="sr-Latn-CS"/>
+        </w:rPr>
+        <w:t xml:space="preserve">. Projektni tim se neće menjati </w:t>
+      </w:r>
+      <w:r>
+        <w:rPr>
+          <w:lang w:val="sr-Latn-CS"/>
+        </w:rPr>
+        <w:t>u toku realizacije projekta.</w:t>
+      </w:r>
     </w:p>
     <w:p>
       <w:pPr>
@@ -5140,63 +5255,14 @@
           <w:lang w:val="sr-Latn-CS"/>
         </w:rPr>
       </w:pPr>
-      <w:bookmarkStart w:id="10" w:name="_Toc225188573"/>
-      <w:r>
-        <w:rPr>
-          <w:lang w:val="sr-Latn-CS"/>
-        </w:rPr>
-        <w:t>Kadrovska politika</w:t>
+      <w:bookmarkStart w:id="10" w:name="_Toc225188574"/>
+      <w:r>
+        <w:rPr>
+          <w:lang w:val="sr-Latn-CS"/>
+        </w:rPr>
+        <w:t>Plan obuke</w:t>
       </w:r>
       <w:bookmarkEnd w:id="10"/>
-    </w:p>
-    <w:p>
-      <w:pPr>
-        <w:pStyle w:val="BodyText"/>
-        <w:rPr>
-          <w:lang w:val="sr-Latn-CS"/>
-        </w:rPr>
-      </w:pPr>
-      <w:r>
-        <w:rPr>
-          <w:lang w:val="sr-Latn-CS"/>
-        </w:rPr>
-        <w:t xml:space="preserve">Osobe identifikovane na organizacionom grafikonu u odeljku 8.1 čine tim koji će razvijati projekat </w:t>
-      </w:r>
-      <w:r>
-        <w:rPr>
-          <w:lang w:val="sr-Latn-CS"/>
-        </w:rPr>
-        <w:t>RaketaDoLeta</w:t>
-      </w:r>
-      <w:r>
-        <w:rPr>
-          <w:lang w:val="sr-Latn-CS"/>
-        </w:rPr>
-        <w:t xml:space="preserve">. Projektni tim se neće menjati </w:t>
-      </w:r>
-      <w:r>
-        <w:rPr>
-          <w:lang w:val="sr-Latn-CS"/>
-        </w:rPr>
-        <w:t>u toku realizacije projekta.</w:t>
-      </w:r>
-    </w:p>
-    <w:p>
-      <w:pPr>
-        <w:pStyle w:val="Heading2"/>
-        <w:widowControl/>
-        <w:rPr>
-          <w:lang w:val="sr-Latn-CS"/>
-        </w:rPr>
-      </w:pPr>
-      <w:bookmarkStart w:id="11" w:name="_Toc225188574"/>
-      <w:r>
-        <w:rPr>
-          <w:lang w:val="sr-Latn-CS"/>
-        </w:rPr>
-        <w:t>Plan obuke</w:t>
-      </w:r>
-      <w:bookmarkEnd w:id="11"/>
     </w:p>
     <w:p>
       <w:pPr>
@@ -5270,7 +5336,21 @@
           <w:iCs/>
           <w:lang w:val="sr-Latn-CS"/>
         </w:rPr>
-        <w:t>Upoznavanje sa Node.js backend tehnologijom.</w:t>
+        <w:t xml:space="preserve">Upoznavanje sa </w:t>
+      </w:r>
+      <w:r>
+        <w:rPr>
+          <w:i/>
+          <w:lang w:val="sr-Latn-CS"/>
+        </w:rPr>
+        <w:t>Node.js</w:t>
+      </w:r>
+      <w:r>
+        <w:rPr>
+          <w:iCs/>
+          <w:lang w:val="sr-Latn-CS"/>
+        </w:rPr>
+        <w:t xml:space="preserve"> backend tehnologijom.</w:t>
       </w:r>
     </w:p>
     <w:p>
@@ -5306,14 +5386,14 @@
           <w:lang w:val="sr-Latn-CS"/>
         </w:rPr>
       </w:pPr>
-      <w:bookmarkStart w:id="12" w:name="_Toc225188575"/>
+      <w:bookmarkStart w:id="11" w:name="_Toc225188575"/>
       <w:r>
         <w:rPr>
           <w:lang w:val="sr-Latn-CS"/>
         </w:rPr>
         <w:t>Cena realizacije projekta</w:t>
       </w:r>
-      <w:bookmarkEnd w:id="12"/>
+      <w:bookmarkEnd w:id="11"/>
     </w:p>
     <w:p>
       <w:pPr>
@@ -5386,7 +5466,7 @@
                 <w:bCs/>
                 <w:lang w:val="sr-Latn-CS"/>
               </w:rPr>
-              <w:t>Budžet projekta PeNcIL</w:t>
+              <w:t xml:space="preserve">Budžet projekta </w:t>
             </w:r>
             <w:r>
               <w:rPr>
@@ -5394,23 +5474,7 @@
                 <w:bCs/>
                 <w:lang w:val="sr-Latn-CS"/>
               </w:rPr>
-              <w:t xml:space="preserve"> (</w:t>
-            </w:r>
-            <w:r>
-              <w:rPr>
-                <w:b/>
-                <w:bCs/>
-                <w:lang w:val="sr-Latn-CS"/>
-              </w:rPr>
-              <w:t>primer</w:t>
-            </w:r>
-            <w:r>
-              <w:rPr>
-                <w:b/>
-                <w:bCs/>
-                <w:lang w:val="sr-Latn-CS"/>
-              </w:rPr>
-              <w:t>)</w:t>
+              <w:t>RaketaDoLeta</w:t>
             </w:r>
           </w:p>
         </w:tc>
@@ -8295,16 +8359,17 @@
     <w:p>
       <w:pPr>
         <w:pStyle w:val="BodyText"/>
+        <w:ind w:left="0"/>
         <w:rPr>
           <w:lang w:val="sr-Latn-CS"/>
         </w:rPr>
       </w:pPr>
     </w:p>
     <w:sectPr>
-      <w:headerReference w:type="default" r:id="rId11"/>
-      <w:footerReference w:type="default" r:id="rId12"/>
-      <w:headerReference w:type="first" r:id="rId13"/>
-      <w:footerReference w:type="first" r:id="rId14"/>
+      <w:headerReference w:type="default" r:id="rId10"/>
+      <w:footerReference w:type="default" r:id="rId11"/>
+      <w:headerReference w:type="first" r:id="rId12"/>
+      <w:footerReference w:type="first" r:id="rId13"/>
       <w:pgSz w:w="11907" w:h="16840" w:code="9"/>
       <w:pgMar w:top="1440" w:right="1440" w:bottom="1440" w:left="1440" w:header="709" w:footer="709" w:gutter="0"/>
       <w:cols w:space="708"/>
@@ -8314,7 +8379,7 @@
 </file>
 
 <file path=word/endnotes.xml><?xml version="1.0" encoding="utf-8"?>
-<w:endnotes xmlns:wpc="http://schemas.microsoft.com/office/word/2010/wordprocessingCanvas" xmlns:mc="http://schemas.openxmlformats.org/markup-compatibility/2006" xmlns:o="urn:schemas-microsoft-com:office:office" xmlns:r="http://schemas.openxmlformats.org/officeDocument/2006/relationships" xmlns:m="http://schemas.openxmlformats.org/officeDocument/2006/math" xmlns:v="urn:schemas-microsoft-com:vml" xmlns:wp14="http://schemas.microsoft.com/office/word/2010/wordprocessingDrawing" xmlns:wp="http://schemas.openxmlformats.org/drawingml/2006/wordprocessingDrawing" xmlns:w10="urn:schemas-microsoft-com:office:word" xmlns:w="http://schemas.openxmlformats.org/wordprocessingml/2006/main" xmlns:w14="http://schemas.microsoft.com/office/word/2010/wordml" xmlns:wpg="http://schemas.microsoft.com/office/word/2010/wordprocessingGroup" xmlns:wpi="http://schemas.microsoft.com/office/word/2010/wordprocessingInk" xmlns:wne="http://schemas.microsoft.com/office/word/2006/wordml" xmlns:wps="http://schemas.microsoft.com/office/word/2010/wordprocessingShape" mc:Ignorable="w14 wp14">
+<w:endnotes xmlns:wpc="http://schemas.microsoft.com/office/word/2010/wordprocessingCanvas" xmlns:cx="http://schemas.microsoft.com/office/drawing/2014/chartex" xmlns:cx1="http://schemas.microsoft.com/office/drawing/2015/9/8/chartex" xmlns:cx2="http://schemas.microsoft.com/office/drawing/2015/10/21/chartex" xmlns:cx3="http://schemas.microsoft.com/office/drawing/2016/5/9/chartex" xmlns:cx4="http://schemas.microsoft.com/office/drawing/2016/5/10/chartex" xmlns:cx5="http://schemas.microsoft.com/office/drawing/2016/5/11/chartex" xmlns:cx6="http://schemas.microsoft.com/office/drawing/2016/5/12/chartex" xmlns:cx7="http://schemas.microsoft.com/office/drawing/2016/5/13/chartex" xmlns:cx8="http://schemas.microsoft.com/office/drawing/2016/5/14/chartex" xmlns:mc="http://schemas.openxmlformats.org/markup-compatibility/2006" xmlns:aink="http://schemas.microsoft.com/office/drawing/2016/ink" xmlns:am3d="http://schemas.microsoft.com/office/drawing/2017/model3d" xmlns:o="urn:schemas-microsoft-com:office:office" xmlns:oel="http://schemas.microsoft.com/office/2019/extlst" xmlns:r="http://schemas.openxmlformats.org/officeDocument/2006/relationships" xmlns:m="http://schemas.openxmlformats.org/officeDocument/2006/math" xmlns:v="urn:schemas-microsoft-com:vml" xmlns:wp14="http://schemas.microsoft.com/office/word/2010/wordprocessingDrawing" xmlns:wp="http://schemas.openxmlformats.org/drawingml/2006/wordprocessingDrawing" xmlns:w10="urn:schemas-microsoft-com:office:word" xmlns:w="http://schemas.openxmlformats.org/wordprocessingml/2006/main" xmlns:w14="http://schemas.microsoft.com/office/word/2010/wordml" xmlns:w15="http://schemas.microsoft.com/office/word/2012/wordml" xmlns:w16cex="http://schemas.microsoft.com/office/word/2018/wordml/cex" xmlns:w16cid="http://schemas.microsoft.com/office/word/2016/wordml/cid" xmlns:w16="http://schemas.microsoft.com/office/word/2018/wordml" xmlns:w16sdtdh="http://schemas.microsoft.com/office/word/2020/wordml/sdtdatahash" xmlns:w16se="http://schemas.microsoft.com/office/word/2015/wordml/symex" xmlns:wpg="http://schemas.microsoft.com/office/word/2010/wordprocessingGroup" xmlns:wpi="http://schemas.microsoft.com/office/word/2010/wordprocessingInk" xmlns:wne="http://schemas.microsoft.com/office/word/2006/wordml" xmlns:wps="http://schemas.microsoft.com/office/word/2010/wordprocessingShape" mc:Ignorable="w14 w15 w16se w16cid w16 w16cex w16sdtdh wp14">
   <w:endnote w:type="separator" w:id="-1">
     <w:p>
       <w:r>
@@ -8333,7 +8398,7 @@
 </file>
 
 <file path=word/footer1.xml><?xml version="1.0" encoding="utf-8"?>
-<w:ftr xmlns:wpc="http://schemas.microsoft.com/office/word/2010/wordprocessingCanvas" xmlns:mc="http://schemas.openxmlformats.org/markup-compatibility/2006" xmlns:o="urn:schemas-microsoft-com:office:office" xmlns:r="http://schemas.openxmlformats.org/officeDocument/2006/relationships" xmlns:m="http://schemas.openxmlformats.org/officeDocument/2006/math" xmlns:v="urn:schemas-microsoft-com:vml" xmlns:wp14="http://schemas.microsoft.com/office/word/2010/wordprocessingDrawing" xmlns:wp="http://schemas.openxmlformats.org/drawingml/2006/wordprocessingDrawing" xmlns:w10="urn:schemas-microsoft-com:office:word" xmlns:w="http://schemas.openxmlformats.org/wordprocessingml/2006/main" xmlns:w14="http://schemas.microsoft.com/office/word/2010/wordml" xmlns:wpg="http://schemas.microsoft.com/office/word/2010/wordprocessingGroup" xmlns:wpi="http://schemas.microsoft.com/office/word/2010/wordprocessingInk" xmlns:wne="http://schemas.microsoft.com/office/word/2006/wordml" xmlns:wps="http://schemas.microsoft.com/office/word/2010/wordprocessingShape" mc:Ignorable="w14 wp14">
+<w:ftr xmlns:wpc="http://schemas.microsoft.com/office/word/2010/wordprocessingCanvas" xmlns:cx="http://schemas.microsoft.com/office/drawing/2014/chartex" xmlns:cx1="http://schemas.microsoft.com/office/drawing/2015/9/8/chartex" xmlns:cx2="http://schemas.microsoft.com/office/drawing/2015/10/21/chartex" xmlns:cx3="http://schemas.microsoft.com/office/drawing/2016/5/9/chartex" xmlns:cx4="http://schemas.microsoft.com/office/drawing/2016/5/10/chartex" xmlns:cx5="http://schemas.microsoft.com/office/drawing/2016/5/11/chartex" xmlns:cx6="http://schemas.microsoft.com/office/drawing/2016/5/12/chartex" xmlns:cx7="http://schemas.microsoft.com/office/drawing/2016/5/13/chartex" xmlns:cx8="http://schemas.microsoft.com/office/drawing/2016/5/14/chartex" xmlns:mc="http://schemas.openxmlformats.org/markup-compatibility/2006" xmlns:aink="http://schemas.microsoft.com/office/drawing/2016/ink" xmlns:am3d="http://schemas.microsoft.com/office/drawing/2017/model3d" xmlns:o="urn:schemas-microsoft-com:office:office" xmlns:oel="http://schemas.microsoft.com/office/2019/extlst" xmlns:r="http://schemas.openxmlformats.org/officeDocument/2006/relationships" xmlns:m="http://schemas.openxmlformats.org/officeDocument/2006/math" xmlns:v="urn:schemas-microsoft-com:vml" xmlns:wp14="http://schemas.microsoft.com/office/word/2010/wordprocessingDrawing" xmlns:wp="http://schemas.openxmlformats.org/drawingml/2006/wordprocessingDrawing" xmlns:w10="urn:schemas-microsoft-com:office:word" xmlns:w="http://schemas.openxmlformats.org/wordprocessingml/2006/main" xmlns:w14="http://schemas.microsoft.com/office/word/2010/wordml" xmlns:w15="http://schemas.microsoft.com/office/word/2012/wordml" xmlns:w16cex="http://schemas.microsoft.com/office/word/2018/wordml/cex" xmlns:w16cid="http://schemas.microsoft.com/office/word/2016/wordml/cid" xmlns:w16="http://schemas.microsoft.com/office/word/2018/wordml" xmlns:w16sdtdh="http://schemas.microsoft.com/office/word/2020/wordml/sdtdatahash" xmlns:w16se="http://schemas.microsoft.com/office/word/2015/wordml/symex" xmlns:wpg="http://schemas.microsoft.com/office/word/2010/wordprocessingGroup" xmlns:wpi="http://schemas.microsoft.com/office/word/2010/wordprocessingInk" xmlns:wne="http://schemas.microsoft.com/office/word/2006/wordml" xmlns:wps="http://schemas.microsoft.com/office/word/2010/wordprocessingShape" mc:Ignorable="w14 w15 w16se w16cid w16 w16cex w16sdtdh wp14">
   <w:p>
     <w:pPr>
       <w:pStyle w:val="Footer"/>
@@ -8371,7 +8436,7 @@
 </file>
 
 <file path=word/footer2.xml><?xml version="1.0" encoding="utf-8"?>
-<w:ftr xmlns:wpc="http://schemas.microsoft.com/office/word/2010/wordprocessingCanvas" xmlns:mc="http://schemas.openxmlformats.org/markup-compatibility/2006" xmlns:o="urn:schemas-microsoft-com:office:office" xmlns:r="http://schemas.openxmlformats.org/officeDocument/2006/relationships" xmlns:m="http://schemas.openxmlformats.org/officeDocument/2006/math" xmlns:v="urn:schemas-microsoft-com:vml" xmlns:wp14="http://schemas.microsoft.com/office/word/2010/wordprocessingDrawing" xmlns:wp="http://schemas.openxmlformats.org/drawingml/2006/wordprocessingDrawing" xmlns:w10="urn:schemas-microsoft-com:office:word" xmlns:w="http://schemas.openxmlformats.org/wordprocessingml/2006/main" xmlns:w14="http://schemas.microsoft.com/office/word/2010/wordml" xmlns:wpg="http://schemas.microsoft.com/office/word/2010/wordprocessingGroup" xmlns:wpi="http://schemas.microsoft.com/office/word/2010/wordprocessingInk" xmlns:wne="http://schemas.microsoft.com/office/word/2006/wordml" xmlns:wps="http://schemas.microsoft.com/office/word/2010/wordprocessingShape" mc:Ignorable="w14 wp14">
+<w:ftr xmlns:wpc="http://schemas.microsoft.com/office/word/2010/wordprocessingCanvas" xmlns:cx="http://schemas.microsoft.com/office/drawing/2014/chartex" xmlns:cx1="http://schemas.microsoft.com/office/drawing/2015/9/8/chartex" xmlns:cx2="http://schemas.microsoft.com/office/drawing/2015/10/21/chartex" xmlns:cx3="http://schemas.microsoft.com/office/drawing/2016/5/9/chartex" xmlns:cx4="http://schemas.microsoft.com/office/drawing/2016/5/10/chartex" xmlns:cx5="http://schemas.microsoft.com/office/drawing/2016/5/11/chartex" xmlns:cx6="http://schemas.microsoft.com/office/drawing/2016/5/12/chartex" xmlns:cx7="http://schemas.microsoft.com/office/drawing/2016/5/13/chartex" xmlns:cx8="http://schemas.microsoft.com/office/drawing/2016/5/14/chartex" xmlns:mc="http://schemas.openxmlformats.org/markup-compatibility/2006" xmlns:aink="http://schemas.microsoft.com/office/drawing/2016/ink" xmlns:am3d="http://schemas.microsoft.com/office/drawing/2017/model3d" xmlns:o="urn:schemas-microsoft-com:office:office" xmlns:oel="http://schemas.microsoft.com/office/2019/extlst" xmlns:r="http://schemas.openxmlformats.org/officeDocument/2006/relationships" xmlns:m="http://schemas.openxmlformats.org/officeDocument/2006/math" xmlns:v="urn:schemas-microsoft-com:vml" xmlns:wp14="http://schemas.microsoft.com/office/word/2010/wordprocessingDrawing" xmlns:wp="http://schemas.openxmlformats.org/drawingml/2006/wordprocessingDrawing" xmlns:w10="urn:schemas-microsoft-com:office:word" xmlns:w="http://schemas.openxmlformats.org/wordprocessingml/2006/main" xmlns:w14="http://schemas.microsoft.com/office/word/2010/wordml" xmlns:w15="http://schemas.microsoft.com/office/word/2012/wordml" xmlns:w16cex="http://schemas.microsoft.com/office/word/2018/wordml/cex" xmlns:w16cid="http://schemas.microsoft.com/office/word/2016/wordml/cid" xmlns:w16="http://schemas.microsoft.com/office/word/2018/wordml" xmlns:w16sdtdh="http://schemas.microsoft.com/office/word/2020/wordml/sdtdatahash" xmlns:w16se="http://schemas.microsoft.com/office/word/2015/wordml/symex" xmlns:wpg="http://schemas.microsoft.com/office/word/2010/wordprocessingGroup" xmlns:wpi="http://schemas.microsoft.com/office/word/2010/wordprocessingInk" xmlns:wne="http://schemas.microsoft.com/office/word/2006/wordml" xmlns:wps="http://schemas.microsoft.com/office/word/2010/wordprocessingShape" mc:Ignorable="w14 w15 w16se w16cid w16 w16cex w16sdtdh wp14">
   <w:tbl>
     <w:tblPr>
       <w:tblW w:w="9249" w:type="dxa"/>
@@ -8558,31 +8623,16 @@
             </w:rPr>
             <w:t xml:space="preserve"> </w:t>
           </w:r>
-          <w:r>
-            <w:fldChar w:fldCharType="begin"/>
-          </w:r>
-          <w:r>
-            <w:instrText xml:space="preserve"> NUMPAGES  \* MERGEFORMAT </w:instrText>
-          </w:r>
-          <w:r>
-            <w:fldChar w:fldCharType="separate"/>
-          </w:r>
-          <w:r>
-            <w:rPr>
-              <w:rStyle w:val="PageNumber"/>
-              <w:noProof/>
-              <w:lang w:val="sr-Latn-CS"/>
-            </w:rPr>
-            <w:t>8</w:t>
-          </w:r>
-          <w:r>
-            <w:rPr>
-              <w:rStyle w:val="PageNumber"/>
-              <w:noProof/>
-              <w:lang w:val="sr-Latn-CS"/>
-            </w:rPr>
-            <w:fldChar w:fldCharType="end"/>
-          </w:r>
+          <w:fldSimple w:instr=" NUMPAGES  \* MERGEFORMAT ">
+            <w:r>
+              <w:rPr>
+                <w:rStyle w:val="PageNumber"/>
+                <w:noProof/>
+                <w:lang w:val="sr-Latn-CS"/>
+              </w:rPr>
+              <w:t>8</w:t>
+            </w:r>
+          </w:fldSimple>
         </w:p>
       </w:tc>
     </w:tr>
@@ -8599,7 +8649,7 @@
 </file>
 
 <file path=word/footer3.xml><?xml version="1.0" encoding="utf-8"?>
-<w:ftr xmlns:wpc="http://schemas.microsoft.com/office/word/2010/wordprocessingCanvas" xmlns:mc="http://schemas.openxmlformats.org/markup-compatibility/2006" xmlns:o="urn:schemas-microsoft-com:office:office" xmlns:r="http://schemas.openxmlformats.org/officeDocument/2006/relationships" xmlns:m="http://schemas.openxmlformats.org/officeDocument/2006/math" xmlns:v="urn:schemas-microsoft-com:vml" xmlns:wp14="http://schemas.microsoft.com/office/word/2010/wordprocessingDrawing" xmlns:wp="http://schemas.openxmlformats.org/drawingml/2006/wordprocessingDrawing" xmlns:w10="urn:schemas-microsoft-com:office:word" xmlns:w="http://schemas.openxmlformats.org/wordprocessingml/2006/main" xmlns:w14="http://schemas.microsoft.com/office/word/2010/wordml" xmlns:wpg="http://schemas.microsoft.com/office/word/2010/wordprocessingGroup" xmlns:wpi="http://schemas.microsoft.com/office/word/2010/wordprocessingInk" xmlns:wne="http://schemas.microsoft.com/office/word/2006/wordml" xmlns:wps="http://schemas.microsoft.com/office/word/2010/wordprocessingShape" mc:Ignorable="w14 wp14">
+<w:ftr xmlns:wpc="http://schemas.microsoft.com/office/word/2010/wordprocessingCanvas" xmlns:cx="http://schemas.microsoft.com/office/drawing/2014/chartex" xmlns:cx1="http://schemas.microsoft.com/office/drawing/2015/9/8/chartex" xmlns:cx2="http://schemas.microsoft.com/office/drawing/2015/10/21/chartex" xmlns:cx3="http://schemas.microsoft.com/office/drawing/2016/5/9/chartex" xmlns:cx4="http://schemas.microsoft.com/office/drawing/2016/5/10/chartex" xmlns:cx5="http://schemas.microsoft.com/office/drawing/2016/5/11/chartex" xmlns:cx6="http://schemas.microsoft.com/office/drawing/2016/5/12/chartex" xmlns:cx7="http://schemas.microsoft.com/office/drawing/2016/5/13/chartex" xmlns:cx8="http://schemas.microsoft.com/office/drawing/2016/5/14/chartex" xmlns:mc="http://schemas.openxmlformats.org/markup-compatibility/2006" xmlns:aink="http://schemas.microsoft.com/office/drawing/2016/ink" xmlns:am3d="http://schemas.microsoft.com/office/drawing/2017/model3d" xmlns:o="urn:schemas-microsoft-com:office:office" xmlns:oel="http://schemas.microsoft.com/office/2019/extlst" xmlns:r="http://schemas.openxmlformats.org/officeDocument/2006/relationships" xmlns:m="http://schemas.openxmlformats.org/officeDocument/2006/math" xmlns:v="urn:schemas-microsoft-com:vml" xmlns:wp14="http://schemas.microsoft.com/office/word/2010/wordprocessingDrawing" xmlns:wp="http://schemas.openxmlformats.org/drawingml/2006/wordprocessingDrawing" xmlns:w10="urn:schemas-microsoft-com:office:word" xmlns:w="http://schemas.openxmlformats.org/wordprocessingml/2006/main" xmlns:w14="http://schemas.microsoft.com/office/word/2010/wordml" xmlns:w15="http://schemas.microsoft.com/office/word/2012/wordml" xmlns:w16cex="http://schemas.microsoft.com/office/word/2018/wordml/cex" xmlns:w16cid="http://schemas.microsoft.com/office/word/2016/wordml/cid" xmlns:w16="http://schemas.microsoft.com/office/word/2018/wordml" xmlns:w16sdtdh="http://schemas.microsoft.com/office/word/2020/wordml/sdtdatahash" xmlns:w16se="http://schemas.microsoft.com/office/word/2015/wordml/symex" xmlns:wpg="http://schemas.microsoft.com/office/word/2010/wordprocessingGroup" xmlns:wpi="http://schemas.microsoft.com/office/word/2010/wordprocessingInk" xmlns:wne="http://schemas.microsoft.com/office/word/2006/wordml" xmlns:wps="http://schemas.microsoft.com/office/word/2010/wordprocessingShape" mc:Ignorable="w14 w15 w16se w16cid w16 w16cex w16sdtdh wp14">
   <w:p>
     <w:pPr>
       <w:pStyle w:val="Footer"/>
@@ -8609,7 +8659,7 @@
 </file>
 
 <file path=word/footnotes.xml><?xml version="1.0" encoding="utf-8"?>
-<w:footnotes xmlns:wpc="http://schemas.microsoft.com/office/word/2010/wordprocessingCanvas" xmlns:mc="http://schemas.openxmlformats.org/markup-compatibility/2006" xmlns:o="urn:schemas-microsoft-com:office:office" xmlns:r="http://schemas.openxmlformats.org/officeDocument/2006/relationships" xmlns:m="http://schemas.openxmlformats.org/officeDocument/2006/math" xmlns:v="urn:schemas-microsoft-com:vml" xmlns:wp14="http://schemas.microsoft.com/office/word/2010/wordprocessingDrawing" xmlns:wp="http://schemas.openxmlformats.org/drawingml/2006/wordprocessingDrawing" xmlns:w10="urn:schemas-microsoft-com:office:word" xmlns:w="http://schemas.openxmlformats.org/wordprocessingml/2006/main" xmlns:w14="http://schemas.microsoft.com/office/word/2010/wordml" xmlns:wpg="http://schemas.microsoft.com/office/word/2010/wordprocessingGroup" xmlns:wpi="http://schemas.microsoft.com/office/word/2010/wordprocessingInk" xmlns:wne="http://schemas.microsoft.com/office/word/2006/wordml" xmlns:wps="http://schemas.microsoft.com/office/word/2010/wordprocessingShape" mc:Ignorable="w14 wp14">
+<w:footnotes xmlns:wpc="http://schemas.microsoft.com/office/word/2010/wordprocessingCanvas" xmlns:cx="http://schemas.microsoft.com/office/drawing/2014/chartex" xmlns:cx1="http://schemas.microsoft.com/office/drawing/2015/9/8/chartex" xmlns:cx2="http://schemas.microsoft.com/office/drawing/2015/10/21/chartex" xmlns:cx3="http://schemas.microsoft.com/office/drawing/2016/5/9/chartex" xmlns:cx4="http://schemas.microsoft.com/office/drawing/2016/5/10/chartex" xmlns:cx5="http://schemas.microsoft.com/office/drawing/2016/5/11/chartex" xmlns:cx6="http://schemas.microsoft.com/office/drawing/2016/5/12/chartex" xmlns:cx7="http://schemas.microsoft.com/office/drawing/2016/5/13/chartex" xmlns:cx8="http://schemas.microsoft.com/office/drawing/2016/5/14/chartex" xmlns:mc="http://schemas.openxmlformats.org/markup-compatibility/2006" xmlns:aink="http://schemas.microsoft.com/office/drawing/2016/ink" xmlns:am3d="http://schemas.microsoft.com/office/drawing/2017/model3d" xmlns:o="urn:schemas-microsoft-com:office:office" xmlns:oel="http://schemas.microsoft.com/office/2019/extlst" xmlns:r="http://schemas.openxmlformats.org/officeDocument/2006/relationships" xmlns:m="http://schemas.openxmlformats.org/officeDocument/2006/math" xmlns:v="urn:schemas-microsoft-com:vml" xmlns:wp14="http://schemas.microsoft.com/office/word/2010/wordprocessingDrawing" xmlns:wp="http://schemas.openxmlformats.org/drawingml/2006/wordprocessingDrawing" xmlns:w10="urn:schemas-microsoft-com:office:word" xmlns:w="http://schemas.openxmlformats.org/wordprocessingml/2006/main" xmlns:w14="http://schemas.microsoft.com/office/word/2010/wordml" xmlns:w15="http://schemas.microsoft.com/office/word/2012/wordml" xmlns:w16cex="http://schemas.microsoft.com/office/word/2018/wordml/cex" xmlns:w16cid="http://schemas.microsoft.com/office/word/2016/wordml/cid" xmlns:w16="http://schemas.microsoft.com/office/word/2018/wordml" xmlns:w16sdtdh="http://schemas.microsoft.com/office/word/2020/wordml/sdtdatahash" xmlns:w16se="http://schemas.microsoft.com/office/word/2015/wordml/symex" xmlns:wpg="http://schemas.microsoft.com/office/word/2010/wordprocessingGroup" xmlns:wpi="http://schemas.microsoft.com/office/word/2010/wordprocessingInk" xmlns:wne="http://schemas.microsoft.com/office/word/2006/wordml" xmlns:wps="http://schemas.microsoft.com/office/word/2010/wordprocessingShape" mc:Ignorable="w14 w15 w16se w16cid w16 w16cex w16sdtdh wp14">
   <w:footnote w:type="separator" w:id="-1">
     <w:p>
       <w:r>
@@ -8628,7 +8678,7 @@
 </file>
 
 <file path=word/header1.xml><?xml version="1.0" encoding="utf-8"?>
-<w:hdr xmlns:wpc="http://schemas.microsoft.com/office/word/2010/wordprocessingCanvas" xmlns:mc="http://schemas.openxmlformats.org/markup-compatibility/2006" xmlns:o="urn:schemas-microsoft-com:office:office" xmlns:r="http://schemas.openxmlformats.org/officeDocument/2006/relationships" xmlns:m="http://schemas.openxmlformats.org/officeDocument/2006/math" xmlns:v="urn:schemas-microsoft-com:vml" xmlns:wp14="http://schemas.microsoft.com/office/word/2010/wordprocessingDrawing" xmlns:wp="http://schemas.openxmlformats.org/drawingml/2006/wordprocessingDrawing" xmlns:w10="urn:schemas-microsoft-com:office:word" xmlns:w="http://schemas.openxmlformats.org/wordprocessingml/2006/main" xmlns:w14="http://schemas.microsoft.com/office/word/2010/wordml" xmlns:wpg="http://schemas.microsoft.com/office/word/2010/wordprocessingGroup" xmlns:wpi="http://schemas.microsoft.com/office/word/2010/wordprocessingInk" xmlns:wne="http://schemas.microsoft.com/office/word/2006/wordml" xmlns:wps="http://schemas.microsoft.com/office/word/2010/wordprocessingShape" mc:Ignorable="w14 wp14">
+<w:hdr xmlns:wpc="http://schemas.microsoft.com/office/word/2010/wordprocessingCanvas" xmlns:cx="http://schemas.microsoft.com/office/drawing/2014/chartex" xmlns:cx1="http://schemas.microsoft.com/office/drawing/2015/9/8/chartex" xmlns:cx2="http://schemas.microsoft.com/office/drawing/2015/10/21/chartex" xmlns:cx3="http://schemas.microsoft.com/office/drawing/2016/5/9/chartex" xmlns:cx4="http://schemas.microsoft.com/office/drawing/2016/5/10/chartex" xmlns:cx5="http://schemas.microsoft.com/office/drawing/2016/5/11/chartex" xmlns:cx6="http://schemas.microsoft.com/office/drawing/2016/5/12/chartex" xmlns:cx7="http://schemas.microsoft.com/office/drawing/2016/5/13/chartex" xmlns:cx8="http://schemas.microsoft.com/office/drawing/2016/5/14/chartex" xmlns:mc="http://schemas.openxmlformats.org/markup-compatibility/2006" xmlns:aink="http://schemas.microsoft.com/office/drawing/2016/ink" xmlns:am3d="http://schemas.microsoft.com/office/drawing/2017/model3d" xmlns:o="urn:schemas-microsoft-com:office:office" xmlns:oel="http://schemas.microsoft.com/office/2019/extlst" xmlns:r="http://schemas.openxmlformats.org/officeDocument/2006/relationships" xmlns:m="http://schemas.openxmlformats.org/officeDocument/2006/math" xmlns:v="urn:schemas-microsoft-com:vml" xmlns:wp14="http://schemas.microsoft.com/office/word/2010/wordprocessingDrawing" xmlns:wp="http://schemas.openxmlformats.org/drawingml/2006/wordprocessingDrawing" xmlns:w10="urn:schemas-microsoft-com:office:word" xmlns:w="http://schemas.openxmlformats.org/wordprocessingml/2006/main" xmlns:w14="http://schemas.microsoft.com/office/word/2010/wordml" xmlns:w15="http://schemas.microsoft.com/office/word/2012/wordml" xmlns:w16cex="http://schemas.microsoft.com/office/word/2018/wordml/cex" xmlns:w16cid="http://schemas.microsoft.com/office/word/2016/wordml/cid" xmlns:w16="http://schemas.microsoft.com/office/word/2018/wordml" xmlns:w16sdtdh="http://schemas.microsoft.com/office/word/2020/wordml/sdtdatahash" xmlns:w16se="http://schemas.microsoft.com/office/word/2015/wordml/symex" xmlns:wpg="http://schemas.microsoft.com/office/word/2010/wordprocessingGroup" xmlns:wpi="http://schemas.microsoft.com/office/word/2010/wordprocessingInk" xmlns:wne="http://schemas.microsoft.com/office/word/2006/wordml" xmlns:wps="http://schemas.microsoft.com/office/word/2010/wordprocessingShape" mc:Ignorable="w14 w15 w16se w16cid w16 w16cex w16sdtdh wp14">
   <w:p>
     <w:pPr>
       <w:rPr>
@@ -8659,7 +8709,6 @@
         <w:lang w:val="sr-Latn-CS"/>
       </w:rPr>
     </w:pPr>
-    <w:proofErr w:type="spellStart"/>
     <w:r>
       <w:rPr>
         <w:rFonts w:ascii="Arial" w:hAnsi="Arial"/>
@@ -8676,7 +8725,6 @@
       </w:rPr>
       <w:t>Team</w:t>
     </w:r>
-    <w:proofErr w:type="spellEnd"/>
   </w:p>
   <w:p>
     <w:pPr>
@@ -8698,7 +8746,7 @@
 </file>
 
 <file path=word/header2.xml><?xml version="1.0" encoding="utf-8"?>
-<w:hdr xmlns:wpc="http://schemas.microsoft.com/office/word/2010/wordprocessingCanvas" xmlns:mc="http://schemas.openxmlformats.org/markup-compatibility/2006" xmlns:o="urn:schemas-microsoft-com:office:office" xmlns:r="http://schemas.openxmlformats.org/officeDocument/2006/relationships" xmlns:m="http://schemas.openxmlformats.org/officeDocument/2006/math" xmlns:v="urn:schemas-microsoft-com:vml" xmlns:wp14="http://schemas.microsoft.com/office/word/2010/wordprocessingDrawing" xmlns:wp="http://schemas.openxmlformats.org/drawingml/2006/wordprocessingDrawing" xmlns:w10="urn:schemas-microsoft-com:office:word" xmlns:w="http://schemas.openxmlformats.org/wordprocessingml/2006/main" xmlns:w14="http://schemas.microsoft.com/office/word/2010/wordml" xmlns:wpg="http://schemas.microsoft.com/office/word/2010/wordprocessingGroup" xmlns:wpi="http://schemas.microsoft.com/office/word/2010/wordprocessingInk" xmlns:wne="http://schemas.microsoft.com/office/word/2006/wordml" xmlns:wps="http://schemas.microsoft.com/office/word/2010/wordprocessingShape" mc:Ignorable="w14 wp14">
+<w:hdr xmlns:wpc="http://schemas.microsoft.com/office/word/2010/wordprocessingCanvas" xmlns:cx="http://schemas.microsoft.com/office/drawing/2014/chartex" xmlns:cx1="http://schemas.microsoft.com/office/drawing/2015/9/8/chartex" xmlns:cx2="http://schemas.microsoft.com/office/drawing/2015/10/21/chartex" xmlns:cx3="http://schemas.microsoft.com/office/drawing/2016/5/9/chartex" xmlns:cx4="http://schemas.microsoft.com/office/drawing/2016/5/10/chartex" xmlns:cx5="http://schemas.microsoft.com/office/drawing/2016/5/11/chartex" xmlns:cx6="http://schemas.microsoft.com/office/drawing/2016/5/12/chartex" xmlns:cx7="http://schemas.microsoft.com/office/drawing/2016/5/13/chartex" xmlns:cx8="http://schemas.microsoft.com/office/drawing/2016/5/14/chartex" xmlns:mc="http://schemas.openxmlformats.org/markup-compatibility/2006" xmlns:aink="http://schemas.microsoft.com/office/drawing/2016/ink" xmlns:am3d="http://schemas.microsoft.com/office/drawing/2017/model3d" xmlns:o="urn:schemas-microsoft-com:office:office" xmlns:oel="http://schemas.microsoft.com/office/2019/extlst" xmlns:r="http://schemas.openxmlformats.org/officeDocument/2006/relationships" xmlns:m="http://schemas.openxmlformats.org/officeDocument/2006/math" xmlns:v="urn:schemas-microsoft-com:vml" xmlns:wp14="http://schemas.microsoft.com/office/word/2010/wordprocessingDrawing" xmlns:wp="http://schemas.openxmlformats.org/drawingml/2006/wordprocessingDrawing" xmlns:w10="urn:schemas-microsoft-com:office:word" xmlns:w="http://schemas.openxmlformats.org/wordprocessingml/2006/main" xmlns:w14="http://schemas.microsoft.com/office/word/2010/wordml" xmlns:w15="http://schemas.microsoft.com/office/word/2012/wordml" xmlns:w16cex="http://schemas.microsoft.com/office/word/2018/wordml/cex" xmlns:w16cid="http://schemas.microsoft.com/office/word/2016/wordml/cid" xmlns:w16="http://schemas.microsoft.com/office/word/2018/wordml" xmlns:w16sdtdh="http://schemas.microsoft.com/office/word/2020/wordml/sdtdatahash" xmlns:w16se="http://schemas.microsoft.com/office/word/2015/wordml/symex" xmlns:wpg="http://schemas.microsoft.com/office/word/2010/wordprocessingGroup" xmlns:wpi="http://schemas.microsoft.com/office/word/2010/wordprocessingInk" xmlns:wne="http://schemas.microsoft.com/office/word/2006/wordml" xmlns:wps="http://schemas.microsoft.com/office/word/2010/wordprocessingShape" mc:Ignorable="w14 w15 w16se w16cid w16 w16cex w16sdtdh wp14">
   <w:tbl>
     <w:tblPr>
       <w:tblW w:w="9249" w:type="dxa"/>
@@ -8779,7 +8827,13 @@
             <w:rPr>
               <w:lang w:val="sr-Latn-CS"/>
             </w:rPr>
-            <w:t>.0</w:t>
+            <w:t>.</w:t>
+          </w:r>
+          <w:r>
+            <w:rPr>
+              <w:lang w:val="sr-Latn-CS"/>
+            </w:rPr>
+            <w:t>1</w:t>
           </w:r>
         </w:p>
       </w:tc>
@@ -8835,13 +8889,7 @@
             <w:rPr>
               <w:lang w:val="sr-Latn-CS"/>
             </w:rPr>
-            <w:t>0</w:t>
-          </w:r>
-          <w:r>
-            <w:rPr>
-              <w:lang w:val="sr-Latn-CS"/>
-            </w:rPr>
-            <w:t>4</w:t>
+            <w:t>14</w:t>
           </w:r>
           <w:r>
             <w:rPr>
@@ -8853,7 +8901,7 @@
             <w:rPr>
               <w:lang w:val="sr-Latn-CS"/>
             </w:rPr>
-            <w:t>4</w:t>
+            <w:t>5</w:t>
           </w:r>
           <w:r>
             <w:rPr>
@@ -8940,7 +8988,7 @@
 </file>
 
 <file path=word/header3.xml><?xml version="1.0" encoding="utf-8"?>
-<w:hdr xmlns:wpc="http://schemas.microsoft.com/office/word/2010/wordprocessingCanvas" xmlns:mc="http://schemas.openxmlformats.org/markup-compatibility/2006" xmlns:o="urn:schemas-microsoft-com:office:office" xmlns:r="http://schemas.openxmlformats.org/officeDocument/2006/relationships" xmlns:m="http://schemas.openxmlformats.org/officeDocument/2006/math" xmlns:v="urn:schemas-microsoft-com:vml" xmlns:wp14="http://schemas.microsoft.com/office/word/2010/wordprocessingDrawing" xmlns:wp="http://schemas.openxmlformats.org/drawingml/2006/wordprocessingDrawing" xmlns:w10="urn:schemas-microsoft-com:office:word" xmlns:w="http://schemas.openxmlformats.org/wordprocessingml/2006/main" xmlns:w14="http://schemas.microsoft.com/office/word/2010/wordml" xmlns:wpg="http://schemas.microsoft.com/office/word/2010/wordprocessingGroup" xmlns:wpi="http://schemas.microsoft.com/office/word/2010/wordprocessingInk" xmlns:wne="http://schemas.microsoft.com/office/word/2006/wordml" xmlns:wps="http://schemas.microsoft.com/office/word/2010/wordprocessingShape" mc:Ignorable="w14 wp14">
+<w:hdr xmlns:wpc="http://schemas.microsoft.com/office/word/2010/wordprocessingCanvas" xmlns:cx="http://schemas.microsoft.com/office/drawing/2014/chartex" xmlns:cx1="http://schemas.microsoft.com/office/drawing/2015/9/8/chartex" xmlns:cx2="http://schemas.microsoft.com/office/drawing/2015/10/21/chartex" xmlns:cx3="http://schemas.microsoft.com/office/drawing/2016/5/9/chartex" xmlns:cx4="http://schemas.microsoft.com/office/drawing/2016/5/10/chartex" xmlns:cx5="http://schemas.microsoft.com/office/drawing/2016/5/11/chartex" xmlns:cx6="http://schemas.microsoft.com/office/drawing/2016/5/12/chartex" xmlns:cx7="http://schemas.microsoft.com/office/drawing/2016/5/13/chartex" xmlns:cx8="http://schemas.microsoft.com/office/drawing/2016/5/14/chartex" xmlns:mc="http://schemas.openxmlformats.org/markup-compatibility/2006" xmlns:aink="http://schemas.microsoft.com/office/drawing/2016/ink" xmlns:am3d="http://schemas.microsoft.com/office/drawing/2017/model3d" xmlns:o="urn:schemas-microsoft-com:office:office" xmlns:oel="http://schemas.microsoft.com/office/2019/extlst" xmlns:r="http://schemas.openxmlformats.org/officeDocument/2006/relationships" xmlns:m="http://schemas.openxmlformats.org/officeDocument/2006/math" xmlns:v="urn:schemas-microsoft-com:vml" xmlns:wp14="http://schemas.microsoft.com/office/word/2010/wordprocessingDrawing" xmlns:wp="http://schemas.openxmlformats.org/drawingml/2006/wordprocessingDrawing" xmlns:w10="urn:schemas-microsoft-com:office:word" xmlns:w="http://schemas.openxmlformats.org/wordprocessingml/2006/main" xmlns:w14="http://schemas.microsoft.com/office/word/2010/wordml" xmlns:w15="http://schemas.microsoft.com/office/word/2012/wordml" xmlns:w16cex="http://schemas.microsoft.com/office/word/2018/wordml/cex" xmlns:w16cid="http://schemas.microsoft.com/office/word/2016/wordml/cid" xmlns:w16="http://schemas.microsoft.com/office/word/2018/wordml" xmlns:w16sdtdh="http://schemas.microsoft.com/office/word/2020/wordml/sdtdatahash" xmlns:w16se="http://schemas.microsoft.com/office/word/2015/wordml/symex" xmlns:wpg="http://schemas.microsoft.com/office/word/2010/wordprocessingGroup" xmlns:wpi="http://schemas.microsoft.com/office/word/2010/wordprocessingInk" xmlns:wne="http://schemas.microsoft.com/office/word/2006/wordml" xmlns:wps="http://schemas.microsoft.com/office/word/2010/wordprocessingShape" mc:Ignorable="w14 w15 w16se w16cid w16 w16cex w16sdtdh wp14">
   <w:p>
     <w:pPr>
       <w:pStyle w:val="Header"/>
@@ -8950,8 +8998,8 @@
 </file>
 
 <file path=word/numbering.xml><?xml version="1.0" encoding="utf-8"?>
-<w:numbering xmlns:wpc="http://schemas.microsoft.com/office/word/2010/wordprocessingCanvas" xmlns:mc="http://schemas.openxmlformats.org/markup-compatibility/2006" xmlns:o="urn:schemas-microsoft-com:office:office" xmlns:r="http://schemas.openxmlformats.org/officeDocument/2006/relationships" xmlns:m="http://schemas.openxmlformats.org/officeDocument/2006/math" xmlns:v="urn:schemas-microsoft-com:vml" xmlns:wp14="http://schemas.microsoft.com/office/word/2010/wordprocessingDrawing" xmlns:wp="http://schemas.openxmlformats.org/drawingml/2006/wordprocessingDrawing" xmlns:w10="urn:schemas-microsoft-com:office:word" xmlns:w="http://schemas.openxmlformats.org/wordprocessingml/2006/main" xmlns:w14="http://schemas.microsoft.com/office/word/2010/wordml" xmlns:wpg="http://schemas.microsoft.com/office/word/2010/wordprocessingGroup" xmlns:wpi="http://schemas.microsoft.com/office/word/2010/wordprocessingInk" xmlns:wne="http://schemas.microsoft.com/office/word/2006/wordml" xmlns:wps="http://schemas.microsoft.com/office/word/2010/wordprocessingShape" mc:Ignorable="w14 wp14">
-  <w:abstractNum w:abstractNumId="0">
+<w:numbering xmlns:wpc="http://schemas.microsoft.com/office/word/2010/wordprocessingCanvas" xmlns:cx="http://schemas.microsoft.com/office/drawing/2014/chartex" xmlns:cx1="http://schemas.microsoft.com/office/drawing/2015/9/8/chartex" xmlns:cx2="http://schemas.microsoft.com/office/drawing/2015/10/21/chartex" xmlns:cx3="http://schemas.microsoft.com/office/drawing/2016/5/9/chartex" xmlns:cx4="http://schemas.microsoft.com/office/drawing/2016/5/10/chartex" xmlns:cx5="http://schemas.microsoft.com/office/drawing/2016/5/11/chartex" xmlns:cx6="http://schemas.microsoft.com/office/drawing/2016/5/12/chartex" xmlns:cx7="http://schemas.microsoft.com/office/drawing/2016/5/13/chartex" xmlns:cx8="http://schemas.microsoft.com/office/drawing/2016/5/14/chartex" xmlns:mc="http://schemas.openxmlformats.org/markup-compatibility/2006" xmlns:aink="http://schemas.microsoft.com/office/drawing/2016/ink" xmlns:am3d="http://schemas.microsoft.com/office/drawing/2017/model3d" xmlns:o="urn:schemas-microsoft-com:office:office" xmlns:oel="http://schemas.microsoft.com/office/2019/extlst" xmlns:r="http://schemas.openxmlformats.org/officeDocument/2006/relationships" xmlns:m="http://schemas.openxmlformats.org/officeDocument/2006/math" xmlns:v="urn:schemas-microsoft-com:vml" xmlns:wp14="http://schemas.microsoft.com/office/word/2010/wordprocessingDrawing" xmlns:wp="http://schemas.openxmlformats.org/drawingml/2006/wordprocessingDrawing" xmlns:w10="urn:schemas-microsoft-com:office:word" xmlns:w="http://schemas.openxmlformats.org/wordprocessingml/2006/main" xmlns:w14="http://schemas.microsoft.com/office/word/2010/wordml" xmlns:w15="http://schemas.microsoft.com/office/word/2012/wordml" xmlns:w16cex="http://schemas.microsoft.com/office/word/2018/wordml/cex" xmlns:w16cid="http://schemas.microsoft.com/office/word/2016/wordml/cid" xmlns:w16="http://schemas.microsoft.com/office/word/2018/wordml" xmlns:w16sdtdh="http://schemas.microsoft.com/office/word/2020/wordml/sdtdatahash" xmlns:w16se="http://schemas.microsoft.com/office/word/2015/wordml/symex" xmlns:wpg="http://schemas.microsoft.com/office/word/2010/wordprocessingGroup" xmlns:wpi="http://schemas.microsoft.com/office/word/2010/wordprocessingInk" xmlns:wne="http://schemas.microsoft.com/office/word/2006/wordml" xmlns:wps="http://schemas.microsoft.com/office/word/2010/wordprocessingShape" mc:Ignorable="w14 w15 w16se w16cid w16 w16cex w16sdtdh wp14">
+  <w:abstractNum w:abstractNumId="0" w15:restartNumberingAfterBreak="0">
     <w:nsid w:val="FFFFFFFB"/>
     <w:multiLevelType w:val="multilevel"/>
     <w:tmpl w:val="FFFFFFFF"/>
@@ -9040,7 +9088,7 @@
       <w:lvlJc w:val="left"/>
     </w:lvl>
   </w:abstractNum>
-  <w:abstractNum w:abstractNumId="1">
+  <w:abstractNum w:abstractNumId="1" w15:restartNumberingAfterBreak="0">
     <w:nsid w:val="05B4722E"/>
     <w:multiLevelType w:val="singleLevel"/>
     <w:tmpl w:val="FB209F34"/>
@@ -9057,7 +9105,7 @@
       </w:pPr>
     </w:lvl>
   </w:abstractNum>
-  <w:abstractNum w:abstractNumId="2">
+  <w:abstractNum w:abstractNumId="2" w15:restartNumberingAfterBreak="0">
     <w:nsid w:val="186C2F14"/>
     <w:multiLevelType w:val="singleLevel"/>
     <w:tmpl w:val="04090001"/>
@@ -9077,7 +9125,7 @@
       </w:rPr>
     </w:lvl>
   </w:abstractNum>
-  <w:abstractNum w:abstractNumId="3">
+  <w:abstractNum w:abstractNumId="3" w15:restartNumberingAfterBreak="0">
     <w:nsid w:val="2709478A"/>
     <w:multiLevelType w:val="singleLevel"/>
     <w:tmpl w:val="04090001"/>
@@ -9097,7 +9145,7 @@
       </w:rPr>
     </w:lvl>
   </w:abstractNum>
-  <w:abstractNum w:abstractNumId="4">
+  <w:abstractNum w:abstractNumId="4" w15:restartNumberingAfterBreak="0">
     <w:nsid w:val="2C417CBE"/>
     <w:multiLevelType w:val="singleLevel"/>
     <w:tmpl w:val="0409000F"/>
@@ -9114,7 +9162,7 @@
       </w:pPr>
     </w:lvl>
   </w:abstractNum>
-  <w:abstractNum w:abstractNumId="5">
+  <w:abstractNum w:abstractNumId="5" w15:restartNumberingAfterBreak="0">
     <w:nsid w:val="3540259D"/>
     <w:multiLevelType w:val="singleLevel"/>
     <w:tmpl w:val="DD3A7386"/>
@@ -9131,7 +9179,7 @@
       </w:pPr>
     </w:lvl>
   </w:abstractNum>
-  <w:abstractNum w:abstractNumId="6">
+  <w:abstractNum w:abstractNumId="6" w15:restartNumberingAfterBreak="0">
     <w:nsid w:val="3C1C390E"/>
     <w:multiLevelType w:val="singleLevel"/>
     <w:tmpl w:val="04090001"/>
@@ -9151,7 +9199,7 @@
       </w:rPr>
     </w:lvl>
   </w:abstractNum>
-  <w:abstractNum w:abstractNumId="7">
+  <w:abstractNum w:abstractNumId="7" w15:restartNumberingAfterBreak="0">
     <w:nsid w:val="3FE325F3"/>
     <w:multiLevelType w:val="singleLevel"/>
     <w:tmpl w:val="04090001"/>
@@ -9171,7 +9219,7 @@
       </w:rPr>
     </w:lvl>
   </w:abstractNum>
-  <w:abstractNum w:abstractNumId="8">
+  <w:abstractNum w:abstractNumId="8" w15:restartNumberingAfterBreak="0">
     <w:nsid w:val="4A141982"/>
     <w:multiLevelType w:val="singleLevel"/>
     <w:tmpl w:val="04090001"/>
@@ -9191,7 +9239,7 @@
       </w:rPr>
     </w:lvl>
   </w:abstractNum>
-  <w:abstractNum w:abstractNumId="9">
+  <w:abstractNum w:abstractNumId="9" w15:restartNumberingAfterBreak="0">
     <w:nsid w:val="4A62502A"/>
     <w:multiLevelType w:val="singleLevel"/>
     <w:tmpl w:val="04090001"/>
@@ -9211,7 +9259,7 @@
       </w:rPr>
     </w:lvl>
   </w:abstractNum>
-  <w:abstractNum w:abstractNumId="10">
+  <w:abstractNum w:abstractNumId="10" w15:restartNumberingAfterBreak="0">
     <w:nsid w:val="536E6231"/>
     <w:multiLevelType w:val="singleLevel"/>
     <w:tmpl w:val="0409000F"/>
@@ -9228,7 +9276,7 @@
       </w:pPr>
     </w:lvl>
   </w:abstractNum>
-  <w:abstractNum w:abstractNumId="11">
+  <w:abstractNum w:abstractNumId="11" w15:restartNumberingAfterBreak="0">
     <w:nsid w:val="6DD56206"/>
     <w:multiLevelType w:val="singleLevel"/>
     <w:tmpl w:val="04090001"/>
@@ -9248,19 +9296,19 @@
       </w:rPr>
     </w:lvl>
   </w:abstractNum>
-  <w:num w:numId="1">
+  <w:num w:numId="1" w16cid:durableId="2111195190">
     <w:abstractNumId w:val="0"/>
   </w:num>
-  <w:num w:numId="2">
+  <w:num w:numId="2" w16cid:durableId="1944530926">
     <w:abstractNumId w:val="1"/>
   </w:num>
-  <w:num w:numId="3">
+  <w:num w:numId="3" w16cid:durableId="1153643668">
     <w:abstractNumId w:val="2"/>
   </w:num>
-  <w:num w:numId="4">
+  <w:num w:numId="4" w16cid:durableId="1151216042">
     <w:abstractNumId w:val="11"/>
   </w:num>
-  <w:num w:numId="5">
+  <w:num w:numId="5" w16cid:durableId="560603791">
     <w:abstractNumId w:val="0"/>
     <w:lvlOverride w:ilvl="0">
       <w:startOverride w:val="1"/>
@@ -9290,13 +9338,13 @@
       <w:startOverride w:val="1"/>
     </w:lvlOverride>
   </w:num>
-  <w:num w:numId="6">
+  <w:num w:numId="6" w16cid:durableId="208877225">
     <w:abstractNumId w:val="3"/>
   </w:num>
-  <w:num w:numId="7">
+  <w:num w:numId="7" w16cid:durableId="442724985">
     <w:abstractNumId w:val="7"/>
   </w:num>
-  <w:num w:numId="8">
+  <w:num w:numId="8" w16cid:durableId="1828325626">
     <w:abstractNumId w:val="0"/>
     <w:lvlOverride w:ilvl="0">
       <w:startOverride w:val="1"/>
@@ -9326,29 +9374,29 @@
       <w:startOverride w:val="1"/>
     </w:lvlOverride>
   </w:num>
-  <w:num w:numId="9">
+  <w:num w:numId="9" w16cid:durableId="1203175754">
     <w:abstractNumId w:val="4"/>
   </w:num>
-  <w:num w:numId="10">
+  <w:num w:numId="10" w16cid:durableId="1698849844">
     <w:abstractNumId w:val="8"/>
   </w:num>
-  <w:num w:numId="11">
+  <w:num w:numId="11" w16cid:durableId="330719916">
     <w:abstractNumId w:val="10"/>
   </w:num>
-  <w:num w:numId="12">
+  <w:num w:numId="12" w16cid:durableId="1381585940">
     <w:abstractNumId w:val="9"/>
   </w:num>
-  <w:num w:numId="13">
+  <w:num w:numId="13" w16cid:durableId="1807967861">
     <w:abstractNumId w:val="5"/>
   </w:num>
-  <w:num w:numId="14">
+  <w:num w:numId="14" w16cid:durableId="621689937">
     <w:abstractNumId w:val="6"/>
   </w:num>
 </w:numbering>
 </file>
 
 <file path=word/styles.xml><?xml version="1.0" encoding="utf-8"?>
-<w:styles xmlns:mc="http://schemas.openxmlformats.org/markup-compatibility/2006" xmlns:r="http://schemas.openxmlformats.org/officeDocument/2006/relationships" xmlns:w="http://schemas.openxmlformats.org/wordprocessingml/2006/main" xmlns:w14="http://schemas.microsoft.com/office/word/2010/wordml" mc:Ignorable="w14">
+<w:styles xmlns:mc="http://schemas.openxmlformats.org/markup-compatibility/2006" xmlns:r="http://schemas.openxmlformats.org/officeDocument/2006/relationships" xmlns:w="http://schemas.openxmlformats.org/wordprocessingml/2006/main" xmlns:w14="http://schemas.microsoft.com/office/word/2010/wordml" xmlns:w15="http://schemas.microsoft.com/office/word/2012/wordml" xmlns:w16cex="http://schemas.microsoft.com/office/word/2018/wordml/cex" xmlns:w16cid="http://schemas.microsoft.com/office/word/2016/wordml/cid" xmlns:w16="http://schemas.microsoft.com/office/word/2018/wordml" xmlns:w16sdtdh="http://schemas.microsoft.com/office/word/2020/wordml/sdtdatahash" xmlns:w16se="http://schemas.microsoft.com/office/word/2015/wordml/symex" mc:Ignorable="w14 w15 w16se w16cid w16 w16cex w16sdtdh">
   <w:docDefaults>
     <w:rPrDefault>
       <w:rPr>
@@ -9358,142 +9406,374 @@
     </w:rPrDefault>
     <w:pPrDefault/>
   </w:docDefaults>
-  <w:latentStyles w:defLockedState="0" w:defUIPriority="0" w:defSemiHidden="1" w:defUnhideWhenUsed="1" w:defQFormat="0" w:count="267">
-    <w:lsdException w:name="Normal" w:semiHidden="0" w:unhideWhenUsed="0" w:qFormat="1"/>
-    <w:lsdException w:name="heading 1" w:semiHidden="0" w:unhideWhenUsed="0" w:qFormat="1"/>
-    <w:lsdException w:name="heading 2" w:qFormat="1"/>
-    <w:lsdException w:name="heading 3" w:qFormat="1"/>
-    <w:lsdException w:name="heading 4" w:qFormat="1"/>
-    <w:lsdException w:name="heading 5" w:qFormat="1"/>
-    <w:lsdException w:name="heading 6" w:qFormat="1"/>
-    <w:lsdException w:name="heading 7" w:qFormat="1"/>
-    <w:lsdException w:name="heading 8" w:qFormat="1"/>
-    <w:lsdException w:name="heading 9" w:qFormat="1"/>
-    <w:lsdException w:name="caption" w:qFormat="1"/>
-    <w:lsdException w:name="table of authorities" w:semiHidden="0" w:unhideWhenUsed="0"/>
-    <w:lsdException w:name="List" w:semiHidden="0" w:unhideWhenUsed="0"/>
-    <w:lsdException w:name="List Bullet" w:semiHidden="0" w:unhideWhenUsed="0"/>
-    <w:lsdException w:name="Title" w:semiHidden="0" w:unhideWhenUsed="0" w:qFormat="1"/>
-    <w:lsdException w:name="List Continue 2" w:semiHidden="0" w:unhideWhenUsed="0"/>
-    <w:lsdException w:name="List Continue 3" w:semiHidden="0" w:unhideWhenUsed="0"/>
-    <w:lsdException w:name="List Continue 4" w:semiHidden="0" w:unhideWhenUsed="0"/>
-    <w:lsdException w:name="List Continue 5" w:semiHidden="0" w:unhideWhenUsed="0"/>
-    <w:lsdException w:name="Subtitle" w:semiHidden="0" w:unhideWhenUsed="0" w:qFormat="1"/>
-    <w:lsdException w:name="Strong" w:semiHidden="0" w:unhideWhenUsed="0" w:qFormat="1"/>
-    <w:lsdException w:name="Emphasis" w:semiHidden="0" w:unhideWhenUsed="0" w:qFormat="1"/>
-    <w:lsdException w:name="Balloon Text" w:semiHidden="0" w:unhideWhenUsed="0"/>
-    <w:lsdException w:name="Table Grid" w:semiHidden="0" w:unhideWhenUsed="0"/>
-    <w:lsdException w:name="Placeholder Text" w:uiPriority="99" w:unhideWhenUsed="0"/>
-    <w:lsdException w:name="No Spacing" w:semiHidden="0" w:uiPriority="1" w:unhideWhenUsed="0" w:qFormat="1"/>
-    <w:lsdException w:name="Light Shading" w:semiHidden="0" w:uiPriority="60" w:unhideWhenUsed="0"/>
-    <w:lsdException w:name="Light List" w:semiHidden="0" w:uiPriority="61" w:unhideWhenUsed="0"/>
-    <w:lsdException w:name="Light Grid" w:semiHidden="0" w:uiPriority="62" w:unhideWhenUsed="0"/>
-    <w:lsdException w:name="Medium Shading 1" w:semiHidden="0" w:uiPriority="63" w:unhideWhenUsed="0"/>
-    <w:lsdException w:name="Medium Shading 2" w:semiHidden="0" w:uiPriority="64" w:unhideWhenUsed="0"/>
-    <w:lsdException w:name="Medium List 1" w:semiHidden="0" w:uiPriority="65" w:unhideWhenUsed="0"/>
-    <w:lsdException w:name="Medium List 2" w:semiHidden="0" w:uiPriority="66" w:unhideWhenUsed="0"/>
-    <w:lsdException w:name="Medium Grid 1" w:semiHidden="0" w:uiPriority="67" w:unhideWhenUsed="0"/>
-    <w:lsdException w:name="Medium Grid 2" w:semiHidden="0" w:uiPriority="68" w:unhideWhenUsed="0"/>
-    <w:lsdException w:name="Medium Grid 3" w:semiHidden="0" w:uiPriority="69" w:unhideWhenUsed="0"/>
-    <w:lsdException w:name="Dark List" w:semiHidden="0" w:uiPriority="70" w:unhideWhenUsed="0"/>
-    <w:lsdException w:name="Colorful Shading" w:semiHidden="0" w:uiPriority="71" w:unhideWhenUsed="0"/>
-    <w:lsdException w:name="Colorful List" w:semiHidden="0" w:uiPriority="72" w:unhideWhenUsed="0"/>
-    <w:lsdException w:name="Colorful Grid" w:semiHidden="0" w:uiPriority="73" w:unhideWhenUsed="0"/>
-    <w:lsdException w:name="Light Shading Accent 1" w:semiHidden="0" w:uiPriority="60" w:unhideWhenUsed="0"/>
-    <w:lsdException w:name="Light List Accent 1" w:semiHidden="0" w:uiPriority="61" w:unhideWhenUsed="0"/>
-    <w:lsdException w:name="Light Grid Accent 1" w:semiHidden="0" w:uiPriority="62" w:unhideWhenUsed="0"/>
-    <w:lsdException w:name="Medium Shading 1 Accent 1" w:semiHidden="0" w:uiPriority="63" w:unhideWhenUsed="0"/>
-    <w:lsdException w:name="Medium Shading 2 Accent 1" w:semiHidden="0" w:uiPriority="64" w:unhideWhenUsed="0"/>
-    <w:lsdException w:name="Medium List 1 Accent 1" w:semiHidden="0" w:uiPriority="65" w:unhideWhenUsed="0"/>
-    <w:lsdException w:name="Revision" w:uiPriority="99" w:unhideWhenUsed="0"/>
-    <w:lsdException w:name="List Paragraph" w:semiHidden="0" w:uiPriority="34" w:unhideWhenUsed="0" w:qFormat="1"/>
-    <w:lsdException w:name="Quote" w:semiHidden="0" w:uiPriority="29" w:unhideWhenUsed="0" w:qFormat="1"/>
-    <w:lsdException w:name="Intense Quote" w:semiHidden="0" w:uiPriority="30" w:unhideWhenUsed="0" w:qFormat="1"/>
-    <w:lsdException w:name="Medium List 2 Accent 1" w:semiHidden="0" w:uiPriority="66" w:unhideWhenUsed="0"/>
-    <w:lsdException w:name="Medium Grid 1 Accent 1" w:semiHidden="0" w:uiPriority="67" w:unhideWhenUsed="0"/>
-    <w:lsdException w:name="Medium Grid 2 Accent 1" w:semiHidden="0" w:uiPriority="68" w:unhideWhenUsed="0"/>
-    <w:lsdException w:name="Medium Grid 3 Accent 1" w:semiHidden="0" w:uiPriority="69" w:unhideWhenUsed="0"/>
-    <w:lsdException w:name="Dark List Accent 1" w:semiHidden="0" w:uiPriority="70" w:unhideWhenUsed="0"/>
-    <w:lsdException w:name="Colorful Shading Accent 1" w:semiHidden="0" w:uiPriority="71" w:unhideWhenUsed="0"/>
-    <w:lsdException w:name="Colorful List Accent 1" w:semiHidden="0" w:uiPriority="72" w:unhideWhenUsed="0"/>
-    <w:lsdException w:name="Colorful Grid Accent 1" w:semiHidden="0" w:uiPriority="73" w:unhideWhenUsed="0"/>
-    <w:lsdException w:name="Light Shading Accent 2" w:semiHidden="0" w:uiPriority="60" w:unhideWhenUsed="0"/>
-    <w:lsdException w:name="Light List Accent 2" w:semiHidden="0" w:uiPriority="61" w:unhideWhenUsed="0"/>
-    <w:lsdException w:name="Light Grid Accent 2" w:semiHidden="0" w:uiPriority="62" w:unhideWhenUsed="0"/>
-    <w:lsdException w:name="Medium Shading 1 Accent 2" w:semiHidden="0" w:uiPriority="63" w:unhideWhenUsed="0"/>
-    <w:lsdException w:name="Medium Shading 2 Accent 2" w:semiHidden="0" w:uiPriority="64" w:unhideWhenUsed="0"/>
-    <w:lsdException w:name="Medium List 1 Accent 2" w:semiHidden="0" w:uiPriority="65" w:unhideWhenUsed="0"/>
-    <w:lsdException w:name="Medium List 2 Accent 2" w:semiHidden="0" w:uiPriority="66" w:unhideWhenUsed="0"/>
-    <w:lsdException w:name="Medium Grid 1 Accent 2" w:semiHidden="0" w:uiPriority="67" w:unhideWhenUsed="0"/>
-    <w:lsdException w:name="Medium Grid 2 Accent 2" w:semiHidden="0" w:uiPriority="68" w:unhideWhenUsed="0"/>
-    <w:lsdException w:name="Medium Grid 3 Accent 2" w:semiHidden="0" w:uiPriority="69" w:unhideWhenUsed="0"/>
-    <w:lsdException w:name="Dark List Accent 2" w:semiHidden="0" w:uiPriority="70" w:unhideWhenUsed="0"/>
-    <w:lsdException w:name="Colorful Shading Accent 2" w:semiHidden="0" w:uiPriority="71" w:unhideWhenUsed="0"/>
-    <w:lsdException w:name="Colorful List Accent 2" w:semiHidden="0" w:uiPriority="72" w:unhideWhenUsed="0"/>
-    <w:lsdException w:name="Colorful Grid Accent 2" w:semiHidden="0" w:uiPriority="73" w:unhideWhenUsed="0"/>
-    <w:lsdException w:name="Light Shading Accent 3" w:semiHidden="0" w:uiPriority="60" w:unhideWhenUsed="0"/>
-    <w:lsdException w:name="Light List Accent 3" w:semiHidden="0" w:uiPriority="61" w:unhideWhenUsed="0"/>
-    <w:lsdException w:name="Light Grid Accent 3" w:semiHidden="0" w:uiPriority="62" w:unhideWhenUsed="0"/>
-    <w:lsdException w:name="Medium Shading 1 Accent 3" w:semiHidden="0" w:uiPriority="63" w:unhideWhenUsed="0"/>
-    <w:lsdException w:name="Medium Shading 2 Accent 3" w:semiHidden="0" w:uiPriority="64" w:unhideWhenUsed="0"/>
-    <w:lsdException w:name="Medium List 1 Accent 3" w:semiHidden="0" w:uiPriority="65" w:unhideWhenUsed="0"/>
-    <w:lsdException w:name="Medium List 2 Accent 3" w:semiHidden="0" w:uiPriority="66" w:unhideWhenUsed="0"/>
-    <w:lsdException w:name="Medium Grid 1 Accent 3" w:semiHidden="0" w:uiPriority="67" w:unhideWhenUsed="0"/>
-    <w:lsdException w:name="Medium Grid 2 Accent 3" w:semiHidden="0" w:uiPriority="68" w:unhideWhenUsed="0"/>
-    <w:lsdException w:name="Medium Grid 3 Accent 3" w:semiHidden="0" w:uiPriority="69" w:unhideWhenUsed="0"/>
-    <w:lsdException w:name="Dark List Accent 3" w:semiHidden="0" w:uiPriority="70" w:unhideWhenUsed="0"/>
-    <w:lsdException w:name="Colorful Shading Accent 3" w:semiHidden="0" w:uiPriority="71" w:unhideWhenUsed="0"/>
-    <w:lsdException w:name="Colorful List Accent 3" w:semiHidden="0" w:uiPriority="72" w:unhideWhenUsed="0"/>
-    <w:lsdException w:name="Colorful Grid Accent 3" w:semiHidden="0" w:uiPriority="73" w:unhideWhenUsed="0"/>
-    <w:lsdException w:name="Light Shading Accent 4" w:semiHidden="0" w:uiPriority="60" w:unhideWhenUsed="0"/>
-    <w:lsdException w:name="Light List Accent 4" w:semiHidden="0" w:uiPriority="61" w:unhideWhenUsed="0"/>
-    <w:lsdException w:name="Light Grid Accent 4" w:semiHidden="0" w:uiPriority="62" w:unhideWhenUsed="0"/>
-    <w:lsdException w:name="Medium Shading 1 Accent 4" w:semiHidden="0" w:uiPriority="63" w:unhideWhenUsed="0"/>
-    <w:lsdException w:name="Medium Shading 2 Accent 4" w:semiHidden="0" w:uiPriority="64" w:unhideWhenUsed="0"/>
-    <w:lsdException w:name="Medium List 1 Accent 4" w:semiHidden="0" w:uiPriority="65" w:unhideWhenUsed="0"/>
-    <w:lsdException w:name="Medium List 2 Accent 4" w:semiHidden="0" w:uiPriority="66" w:unhideWhenUsed="0"/>
-    <w:lsdException w:name="Medium Grid 1 Accent 4" w:semiHidden="0" w:uiPriority="67" w:unhideWhenUsed="0"/>
-    <w:lsdException w:name="Medium Grid 2 Accent 4" w:semiHidden="0" w:uiPriority="68" w:unhideWhenUsed="0"/>
-    <w:lsdException w:name="Medium Grid 3 Accent 4" w:semiHidden="0" w:uiPriority="69" w:unhideWhenUsed="0"/>
-    <w:lsdException w:name="Dark List Accent 4" w:semiHidden="0" w:uiPriority="70" w:unhideWhenUsed="0"/>
-    <w:lsdException w:name="Colorful Shading Accent 4" w:semiHidden="0" w:uiPriority="71" w:unhideWhenUsed="0"/>
-    <w:lsdException w:name="Colorful List Accent 4" w:semiHidden="0" w:uiPriority="72" w:unhideWhenUsed="0"/>
-    <w:lsdException w:name="Colorful Grid Accent 4" w:semiHidden="0" w:uiPriority="73" w:unhideWhenUsed="0"/>
-    <w:lsdException w:name="Light Shading Accent 5" w:semiHidden="0" w:uiPriority="60" w:unhideWhenUsed="0"/>
-    <w:lsdException w:name="Light List Accent 5" w:semiHidden="0" w:uiPriority="61" w:unhideWhenUsed="0"/>
-    <w:lsdException w:name="Light Grid Accent 5" w:semiHidden="0" w:uiPriority="62" w:unhideWhenUsed="0"/>
-    <w:lsdException w:name="Medium Shading 1 Accent 5" w:semiHidden="0" w:uiPriority="63" w:unhideWhenUsed="0"/>
-    <w:lsdException w:name="Medium Shading 2 Accent 5" w:semiHidden="0" w:uiPriority="64" w:unhideWhenUsed="0"/>
-    <w:lsdException w:name="Medium List 1 Accent 5" w:semiHidden="0" w:uiPriority="65" w:unhideWhenUsed="0"/>
-    <w:lsdException w:name="Medium List 2 Accent 5" w:semiHidden="0" w:uiPriority="66" w:unhideWhenUsed="0"/>
-    <w:lsdException w:name="Medium Grid 1 Accent 5" w:semiHidden="0" w:uiPriority="67" w:unhideWhenUsed="0"/>
-    <w:lsdException w:name="Medium Grid 2 Accent 5" w:semiHidden="0" w:uiPriority="68" w:unhideWhenUsed="0"/>
-    <w:lsdException w:name="Medium Grid 3 Accent 5" w:semiHidden="0" w:uiPriority="69" w:unhideWhenUsed="0"/>
-    <w:lsdException w:name="Dark List Accent 5" w:semiHidden="0" w:uiPriority="70" w:unhideWhenUsed="0"/>
-    <w:lsdException w:name="Colorful Shading Accent 5" w:semiHidden="0" w:uiPriority="71" w:unhideWhenUsed="0"/>
-    <w:lsdException w:name="Colorful List Accent 5" w:semiHidden="0" w:uiPriority="72" w:unhideWhenUsed="0"/>
-    <w:lsdException w:name="Colorful Grid Accent 5" w:semiHidden="0" w:uiPriority="73" w:unhideWhenUsed="0"/>
-    <w:lsdException w:name="Light Shading Accent 6" w:semiHidden="0" w:uiPriority="60" w:unhideWhenUsed="0"/>
-    <w:lsdException w:name="Light List Accent 6" w:semiHidden="0" w:uiPriority="61" w:unhideWhenUsed="0"/>
-    <w:lsdException w:name="Light Grid Accent 6" w:semiHidden="0" w:uiPriority="62" w:unhideWhenUsed="0"/>
-    <w:lsdException w:name="Medium Shading 1 Accent 6" w:semiHidden="0" w:uiPriority="63" w:unhideWhenUsed="0"/>
-    <w:lsdException w:name="Medium Shading 2 Accent 6" w:semiHidden="0" w:uiPriority="64" w:unhideWhenUsed="0"/>
-    <w:lsdException w:name="Medium List 1 Accent 6" w:semiHidden="0" w:uiPriority="65" w:unhideWhenUsed="0"/>
-    <w:lsdException w:name="Medium List 2 Accent 6" w:semiHidden="0" w:uiPriority="66" w:unhideWhenUsed="0"/>
-    <w:lsdException w:name="Medium Grid 1 Accent 6" w:semiHidden="0" w:uiPriority="67" w:unhideWhenUsed="0"/>
-    <w:lsdException w:name="Medium Grid 2 Accent 6" w:semiHidden="0" w:uiPriority="68" w:unhideWhenUsed="0"/>
-    <w:lsdException w:name="Medium Grid 3 Accent 6" w:semiHidden="0" w:uiPriority="69" w:unhideWhenUsed="0"/>
-    <w:lsdException w:name="Dark List Accent 6" w:semiHidden="0" w:uiPriority="70" w:unhideWhenUsed="0"/>
-    <w:lsdException w:name="Colorful Shading Accent 6" w:semiHidden="0" w:uiPriority="71" w:unhideWhenUsed="0"/>
-    <w:lsdException w:name="Colorful List Accent 6" w:semiHidden="0" w:uiPriority="72" w:unhideWhenUsed="0"/>
-    <w:lsdException w:name="Colorful Grid Accent 6" w:semiHidden="0" w:uiPriority="73" w:unhideWhenUsed="0"/>
-    <w:lsdException w:name="Subtle Emphasis" w:semiHidden="0" w:uiPriority="19" w:unhideWhenUsed="0" w:qFormat="1"/>
-    <w:lsdException w:name="Intense Emphasis" w:semiHidden="0" w:uiPriority="21" w:unhideWhenUsed="0" w:qFormat="1"/>
-    <w:lsdException w:name="Subtle Reference" w:semiHidden="0" w:uiPriority="31" w:unhideWhenUsed="0" w:qFormat="1"/>
-    <w:lsdException w:name="Intense Reference" w:semiHidden="0" w:uiPriority="32" w:unhideWhenUsed="0" w:qFormat="1"/>
-    <w:lsdException w:name="Book Title" w:semiHidden="0" w:uiPriority="33" w:unhideWhenUsed="0" w:qFormat="1"/>
-    <w:lsdException w:name="Bibliography" w:uiPriority="37"/>
-    <w:lsdException w:name="TOC Heading" w:uiPriority="39" w:qFormat="1"/>
+  <w:latentStyles w:defLockedState="0" w:defUIPriority="0" w:defSemiHidden="0" w:defUnhideWhenUsed="0" w:defQFormat="0" w:count="376">
+    <w:lsdException w:name="Normal" w:qFormat="1"/>
+    <w:lsdException w:name="heading 1" w:qFormat="1"/>
+    <w:lsdException w:name="heading 2" w:semiHidden="1" w:unhideWhenUsed="1" w:qFormat="1"/>
+    <w:lsdException w:name="heading 3" w:semiHidden="1" w:unhideWhenUsed="1" w:qFormat="1"/>
+    <w:lsdException w:name="heading 4" w:semiHidden="1" w:unhideWhenUsed="1" w:qFormat="1"/>
+    <w:lsdException w:name="heading 5" w:semiHidden="1" w:unhideWhenUsed="1" w:qFormat="1"/>
+    <w:lsdException w:name="heading 6" w:semiHidden="1" w:unhideWhenUsed="1" w:qFormat="1"/>
+    <w:lsdException w:name="heading 7" w:semiHidden="1" w:unhideWhenUsed="1" w:qFormat="1"/>
+    <w:lsdException w:name="heading 8" w:semiHidden="1" w:unhideWhenUsed="1" w:qFormat="1"/>
+    <w:lsdException w:name="heading 9" w:semiHidden="1" w:unhideWhenUsed="1" w:qFormat="1"/>
+    <w:lsdException w:name="index 1" w:semiHidden="1" w:unhideWhenUsed="1"/>
+    <w:lsdException w:name="index 2" w:semiHidden="1" w:unhideWhenUsed="1"/>
+    <w:lsdException w:name="index 3" w:semiHidden="1" w:unhideWhenUsed="1"/>
+    <w:lsdException w:name="index 4" w:semiHidden="1" w:unhideWhenUsed="1"/>
+    <w:lsdException w:name="index 5" w:semiHidden="1" w:unhideWhenUsed="1"/>
+    <w:lsdException w:name="index 6" w:semiHidden="1" w:unhideWhenUsed="1"/>
+    <w:lsdException w:name="index 7" w:semiHidden="1" w:unhideWhenUsed="1"/>
+    <w:lsdException w:name="index 8" w:semiHidden="1" w:unhideWhenUsed="1"/>
+    <w:lsdException w:name="index 9" w:semiHidden="1" w:unhideWhenUsed="1"/>
+    <w:lsdException w:name="toc 1" w:semiHidden="1" w:unhideWhenUsed="1"/>
+    <w:lsdException w:name="toc 2" w:semiHidden="1" w:unhideWhenUsed="1"/>
+    <w:lsdException w:name="toc 3" w:semiHidden="1" w:unhideWhenUsed="1"/>
+    <w:lsdException w:name="toc 4" w:semiHidden="1" w:unhideWhenUsed="1"/>
+    <w:lsdException w:name="toc 5" w:semiHidden="1" w:unhideWhenUsed="1"/>
+    <w:lsdException w:name="toc 6" w:semiHidden="1" w:unhideWhenUsed="1"/>
+    <w:lsdException w:name="toc 7" w:semiHidden="1" w:unhideWhenUsed="1"/>
+    <w:lsdException w:name="toc 8" w:semiHidden="1" w:unhideWhenUsed="1"/>
+    <w:lsdException w:name="toc 9" w:semiHidden="1" w:unhideWhenUsed="1"/>
+    <w:lsdException w:name="Normal Indent" w:semiHidden="1" w:unhideWhenUsed="1"/>
+    <w:lsdException w:name="footnote text" w:semiHidden="1" w:unhideWhenUsed="1"/>
+    <w:lsdException w:name="annotation text" w:semiHidden="1" w:unhideWhenUsed="1"/>
+    <w:lsdException w:name="header" w:semiHidden="1" w:unhideWhenUsed="1"/>
+    <w:lsdException w:name="footer" w:semiHidden="1" w:unhideWhenUsed="1"/>
+    <w:lsdException w:name="index heading" w:semiHidden="1" w:unhideWhenUsed="1"/>
+    <w:lsdException w:name="caption" w:semiHidden="1" w:unhideWhenUsed="1" w:qFormat="1"/>
+    <w:lsdException w:name="table of figures" w:semiHidden="1" w:unhideWhenUsed="1"/>
+    <w:lsdException w:name="envelope address" w:semiHidden="1" w:unhideWhenUsed="1"/>
+    <w:lsdException w:name="envelope return" w:semiHidden="1" w:unhideWhenUsed="1"/>
+    <w:lsdException w:name="footnote reference" w:semiHidden="1" w:unhideWhenUsed="1"/>
+    <w:lsdException w:name="annotation reference" w:semiHidden="1" w:unhideWhenUsed="1"/>
+    <w:lsdException w:name="line number" w:semiHidden="1" w:unhideWhenUsed="1"/>
+    <w:lsdException w:name="page number" w:semiHidden="1" w:unhideWhenUsed="1"/>
+    <w:lsdException w:name="endnote reference" w:semiHidden="1" w:unhideWhenUsed="1"/>
+    <w:lsdException w:name="endnote text" w:semiHidden="1" w:unhideWhenUsed="1"/>
+    <w:lsdException w:name="macro" w:semiHidden="1" w:unhideWhenUsed="1"/>
+    <w:lsdException w:name="toa heading" w:semiHidden="1" w:unhideWhenUsed="1"/>
+    <w:lsdException w:name="List Number" w:semiHidden="1" w:unhideWhenUsed="1"/>
+    <w:lsdException w:name="List 2" w:semiHidden="1" w:unhideWhenUsed="1"/>
+    <w:lsdException w:name="List 3" w:semiHidden="1" w:unhideWhenUsed="1"/>
+    <w:lsdException w:name="List 4" w:semiHidden="1" w:unhideWhenUsed="1"/>
+    <w:lsdException w:name="List 5" w:semiHidden="1" w:unhideWhenUsed="1"/>
+    <w:lsdException w:name="List Bullet 2" w:semiHidden="1" w:unhideWhenUsed="1"/>
+    <w:lsdException w:name="List Bullet 3" w:semiHidden="1" w:unhideWhenUsed="1"/>
+    <w:lsdException w:name="List Bullet 4" w:semiHidden="1" w:unhideWhenUsed="1"/>
+    <w:lsdException w:name="List Bullet 5" w:semiHidden="1" w:unhideWhenUsed="1"/>
+    <w:lsdException w:name="List Number 2" w:semiHidden="1" w:unhideWhenUsed="1"/>
+    <w:lsdException w:name="List Number 3" w:semiHidden="1" w:unhideWhenUsed="1"/>
+    <w:lsdException w:name="List Number 4" w:semiHidden="1" w:unhideWhenUsed="1"/>
+    <w:lsdException w:name="List Number 5" w:semiHidden="1" w:unhideWhenUsed="1"/>
+    <w:lsdException w:name="Title" w:qFormat="1"/>
+    <w:lsdException w:name="Closing" w:semiHidden="1" w:unhideWhenUsed="1"/>
+    <w:lsdException w:name="Signature" w:semiHidden="1" w:unhideWhenUsed="1"/>
+    <w:lsdException w:name="Default Paragraph Font" w:semiHidden="1" w:unhideWhenUsed="1"/>
+    <w:lsdException w:name="Body Text" w:semiHidden="1" w:unhideWhenUsed="1"/>
+    <w:lsdException w:name="Body Text Indent" w:semiHidden="1" w:unhideWhenUsed="1"/>
+    <w:lsdException w:name="List Continue" w:semiHidden="1" w:unhideWhenUsed="1"/>
+    <w:lsdException w:name="Message Header" w:semiHidden="1" w:unhideWhenUsed="1"/>
+    <w:lsdException w:name="Subtitle" w:qFormat="1"/>
+    <w:lsdException w:name="Salutation" w:semiHidden="1" w:unhideWhenUsed="1"/>
+    <w:lsdException w:name="Date" w:semiHidden="1" w:unhideWhenUsed="1"/>
+    <w:lsdException w:name="Body Text First Indent" w:semiHidden="1" w:unhideWhenUsed="1"/>
+    <w:lsdException w:name="Body Text First Indent 2" w:semiHidden="1" w:unhideWhenUsed="1"/>
+    <w:lsdException w:name="Note Heading" w:semiHidden="1" w:unhideWhenUsed="1"/>
+    <w:lsdException w:name="Body Text 2" w:semiHidden="1" w:unhideWhenUsed="1"/>
+    <w:lsdException w:name="Body Text 3" w:semiHidden="1" w:unhideWhenUsed="1"/>
+    <w:lsdException w:name="Body Text Indent 2" w:semiHidden="1" w:unhideWhenUsed="1"/>
+    <w:lsdException w:name="Body Text Indent 3" w:semiHidden="1" w:unhideWhenUsed="1"/>
+    <w:lsdException w:name="Block Text" w:semiHidden="1" w:unhideWhenUsed="1"/>
+    <w:lsdException w:name="Hyperlink" w:semiHidden="1" w:unhideWhenUsed="1"/>
+    <w:lsdException w:name="FollowedHyperlink" w:semiHidden="1" w:unhideWhenUsed="1"/>
+    <w:lsdException w:name="Strong" w:qFormat="1"/>
+    <w:lsdException w:name="Emphasis" w:qFormat="1"/>
+    <w:lsdException w:name="Document Map" w:semiHidden="1" w:unhideWhenUsed="1"/>
+    <w:lsdException w:name="Plain Text" w:semiHidden="1" w:unhideWhenUsed="1"/>
+    <w:lsdException w:name="E-mail Signature" w:semiHidden="1" w:unhideWhenUsed="1"/>
+    <w:lsdException w:name="HTML Top of Form" w:semiHidden="1" w:unhideWhenUsed="1"/>
+    <w:lsdException w:name="HTML Bottom of Form" w:semiHidden="1" w:unhideWhenUsed="1"/>
+    <w:lsdException w:name="Normal (Web)" w:semiHidden="1" w:unhideWhenUsed="1"/>
+    <w:lsdException w:name="HTML Acronym" w:semiHidden="1" w:unhideWhenUsed="1"/>
+    <w:lsdException w:name="HTML Address" w:semiHidden="1" w:unhideWhenUsed="1"/>
+    <w:lsdException w:name="HTML Cite" w:semiHidden="1" w:unhideWhenUsed="1"/>
+    <w:lsdException w:name="HTML Code" w:semiHidden="1" w:unhideWhenUsed="1"/>
+    <w:lsdException w:name="HTML Definition" w:semiHidden="1" w:unhideWhenUsed="1"/>
+    <w:lsdException w:name="HTML Keyboard" w:semiHidden="1" w:unhideWhenUsed="1"/>
+    <w:lsdException w:name="HTML Preformatted" w:semiHidden="1" w:unhideWhenUsed="1"/>
+    <w:lsdException w:name="HTML Sample" w:semiHidden="1" w:unhideWhenUsed="1"/>
+    <w:lsdException w:name="HTML Typewriter" w:semiHidden="1" w:unhideWhenUsed="1"/>
+    <w:lsdException w:name="HTML Variable" w:semiHidden="1" w:unhideWhenUsed="1"/>
+    <w:lsdException w:name="Normal Table" w:semiHidden="1" w:unhideWhenUsed="1"/>
+    <w:lsdException w:name="annotation subject" w:semiHidden="1" w:unhideWhenUsed="1"/>
+    <w:lsdException w:name="No List" w:semiHidden="1" w:unhideWhenUsed="1"/>
+    <w:lsdException w:name="Outline List 1" w:semiHidden="1" w:unhideWhenUsed="1"/>
+    <w:lsdException w:name="Outline List 2" w:semiHidden="1" w:unhideWhenUsed="1"/>
+    <w:lsdException w:name="Outline List 3" w:semiHidden="1" w:unhideWhenUsed="1"/>
+    <w:lsdException w:name="Table Simple 1" w:semiHidden="1" w:unhideWhenUsed="1"/>
+    <w:lsdException w:name="Table Simple 2" w:semiHidden="1" w:unhideWhenUsed="1"/>
+    <w:lsdException w:name="Table Simple 3" w:semiHidden="1" w:unhideWhenUsed="1"/>
+    <w:lsdException w:name="Table Classic 1" w:semiHidden="1" w:unhideWhenUsed="1"/>
+    <w:lsdException w:name="Table Classic 2" w:semiHidden="1" w:unhideWhenUsed="1"/>
+    <w:lsdException w:name="Table Classic 3" w:semiHidden="1" w:unhideWhenUsed="1"/>
+    <w:lsdException w:name="Table Classic 4" w:semiHidden="1" w:unhideWhenUsed="1"/>
+    <w:lsdException w:name="Table Colorful 1" w:semiHidden="1" w:unhideWhenUsed="1"/>
+    <w:lsdException w:name="Table Colorful 2" w:semiHidden="1" w:unhideWhenUsed="1"/>
+    <w:lsdException w:name="Table Colorful 3" w:semiHidden="1" w:unhideWhenUsed="1"/>
+    <w:lsdException w:name="Table Columns 1" w:semiHidden="1" w:unhideWhenUsed="1"/>
+    <w:lsdException w:name="Table Columns 2" w:semiHidden="1" w:unhideWhenUsed="1"/>
+    <w:lsdException w:name="Table Columns 3" w:semiHidden="1" w:unhideWhenUsed="1"/>
+    <w:lsdException w:name="Table Columns 4" w:semiHidden="1" w:unhideWhenUsed="1"/>
+    <w:lsdException w:name="Table Columns 5" w:semiHidden="1" w:unhideWhenUsed="1"/>
+    <w:lsdException w:name="Table Grid 1" w:semiHidden="1" w:unhideWhenUsed="1"/>
+    <w:lsdException w:name="Table Grid 2" w:semiHidden="1" w:unhideWhenUsed="1"/>
+    <w:lsdException w:name="Table Grid 3" w:semiHidden="1" w:unhideWhenUsed="1"/>
+    <w:lsdException w:name="Table Grid 4" w:semiHidden="1" w:unhideWhenUsed="1"/>
+    <w:lsdException w:name="Table Grid 5" w:semiHidden="1" w:unhideWhenUsed="1"/>
+    <w:lsdException w:name="Table Grid 6" w:semiHidden="1" w:unhideWhenUsed="1"/>
+    <w:lsdException w:name="Table Grid 7" w:semiHidden="1" w:unhideWhenUsed="1"/>
+    <w:lsdException w:name="Table Grid 8" w:semiHidden="1" w:unhideWhenUsed="1"/>
+    <w:lsdException w:name="Table List 1" w:semiHidden="1" w:unhideWhenUsed="1"/>
+    <w:lsdException w:name="Table List 2" w:semiHidden="1" w:unhideWhenUsed="1"/>
+    <w:lsdException w:name="Table List 3" w:semiHidden="1" w:unhideWhenUsed="1"/>
+    <w:lsdException w:name="Table List 4" w:semiHidden="1" w:unhideWhenUsed="1"/>
+    <w:lsdException w:name="Table List 5" w:semiHidden="1" w:unhideWhenUsed="1"/>
+    <w:lsdException w:name="Table List 6" w:semiHidden="1" w:unhideWhenUsed="1"/>
+    <w:lsdException w:name="Table List 7" w:semiHidden="1" w:unhideWhenUsed="1"/>
+    <w:lsdException w:name="Table List 8" w:semiHidden="1" w:unhideWhenUsed="1"/>
+    <w:lsdException w:name="Table 3D effects 1" w:semiHidden="1" w:unhideWhenUsed="1"/>
+    <w:lsdException w:name="Table 3D effects 2" w:semiHidden="1" w:unhideWhenUsed="1"/>
+    <w:lsdException w:name="Table 3D effects 3" w:semiHidden="1" w:unhideWhenUsed="1"/>
+    <w:lsdException w:name="Table Contemporary" w:semiHidden="1" w:unhideWhenUsed="1"/>
+    <w:lsdException w:name="Table Elegant" w:semiHidden="1" w:unhideWhenUsed="1"/>
+    <w:lsdException w:name="Table Professional" w:semiHidden="1" w:unhideWhenUsed="1"/>
+    <w:lsdException w:name="Table Subtle 1" w:semiHidden="1" w:unhideWhenUsed="1"/>
+    <w:lsdException w:name="Table Subtle 2" w:semiHidden="1" w:unhideWhenUsed="1"/>
+    <w:lsdException w:name="Table Web 1" w:semiHidden="1" w:unhideWhenUsed="1"/>
+    <w:lsdException w:name="Table Web 2" w:semiHidden="1" w:unhideWhenUsed="1"/>
+    <w:lsdException w:name="Table Web 3" w:semiHidden="1" w:unhideWhenUsed="1"/>
+    <w:lsdException w:name="Table Theme" w:semiHidden="1" w:unhideWhenUsed="1"/>
+    <w:lsdException w:name="Placeholder Text" w:semiHidden="1" w:uiPriority="99"/>
+    <w:lsdException w:name="No Spacing" w:uiPriority="1" w:qFormat="1"/>
+    <w:lsdException w:name="Light Shading" w:uiPriority="60"/>
+    <w:lsdException w:name="Light List" w:uiPriority="61"/>
+    <w:lsdException w:name="Light Grid" w:uiPriority="62"/>
+    <w:lsdException w:name="Medium Shading 1" w:uiPriority="63"/>
+    <w:lsdException w:name="Medium Shading 2" w:uiPriority="64"/>
+    <w:lsdException w:name="Medium List 1" w:uiPriority="65"/>
+    <w:lsdException w:name="Medium List 2" w:uiPriority="66"/>
+    <w:lsdException w:name="Medium Grid 1" w:uiPriority="67"/>
+    <w:lsdException w:name="Medium Grid 2" w:uiPriority="68"/>
+    <w:lsdException w:name="Medium Grid 3" w:uiPriority="69"/>
+    <w:lsdException w:name="Dark List" w:uiPriority="70"/>
+    <w:lsdException w:name="Colorful Shading" w:uiPriority="71"/>
+    <w:lsdException w:name="Colorful List" w:uiPriority="72"/>
+    <w:lsdException w:name="Colorful Grid" w:uiPriority="73"/>
+    <w:lsdException w:name="Light Shading Accent 1" w:uiPriority="60"/>
+    <w:lsdException w:name="Light List Accent 1" w:uiPriority="61"/>
+    <w:lsdException w:name="Light Grid Accent 1" w:uiPriority="62"/>
+    <w:lsdException w:name="Medium Shading 1 Accent 1" w:uiPriority="63"/>
+    <w:lsdException w:name="Medium Shading 2 Accent 1" w:uiPriority="64"/>
+    <w:lsdException w:name="Medium List 1 Accent 1" w:uiPriority="65"/>
+    <w:lsdException w:name="Revision" w:semiHidden="1" w:uiPriority="99"/>
+    <w:lsdException w:name="List Paragraph" w:uiPriority="34" w:qFormat="1"/>
+    <w:lsdException w:name="Quote" w:uiPriority="29" w:qFormat="1"/>
+    <w:lsdException w:name="Intense Quote" w:uiPriority="30" w:qFormat="1"/>
+    <w:lsdException w:name="Medium List 2 Accent 1" w:uiPriority="66"/>
+    <w:lsdException w:name="Medium Grid 1 Accent 1" w:uiPriority="67"/>
+    <w:lsdException w:name="Medium Grid 2 Accent 1" w:uiPriority="68"/>
+    <w:lsdException w:name="Medium Grid 3 Accent 1" w:uiPriority="69"/>
+    <w:lsdException w:name="Dark List Accent 1" w:uiPriority="70"/>
+    <w:lsdException w:name="Colorful Shading Accent 1" w:uiPriority="71"/>
+    <w:lsdException w:name="Colorful List Accent 1" w:uiPriority="72"/>
+    <w:lsdException w:name="Colorful Grid Accent 1" w:uiPriority="73"/>
+    <w:lsdException w:name="Light Shading Accent 2" w:uiPriority="60"/>
+    <w:lsdException w:name="Light List Accent 2" w:uiPriority="61"/>
+    <w:lsdException w:name="Light Grid Accent 2" w:uiPriority="62"/>
+    <w:lsdException w:name="Medium Shading 1 Accent 2" w:uiPriority="63"/>
+    <w:lsdException w:name="Medium Shading 2 Accent 2" w:uiPriority="64"/>
+    <w:lsdException w:name="Medium List 1 Accent 2" w:uiPriority="65"/>
+    <w:lsdException w:name="Medium List 2 Accent 2" w:uiPriority="66"/>
+    <w:lsdException w:name="Medium Grid 1 Accent 2" w:uiPriority="67"/>
+    <w:lsdException w:name="Medium Grid 2 Accent 2" w:uiPriority="68"/>
+    <w:lsdException w:name="Medium Grid 3 Accent 2" w:uiPriority="69"/>
+    <w:lsdException w:name="Dark List Accent 2" w:uiPriority="70"/>
+    <w:lsdException w:name="Colorful Shading Accent 2" w:uiPriority="71"/>
+    <w:lsdException w:name="Colorful List Accent 2" w:uiPriority="72"/>
+    <w:lsdException w:name="Colorful Grid Accent 2" w:uiPriority="73"/>
+    <w:lsdException w:name="Light Shading Accent 3" w:uiPriority="60"/>
+    <w:lsdException w:name="Light List Accent 3" w:uiPriority="61"/>
+    <w:lsdException w:name="Light Grid Accent 3" w:uiPriority="62"/>
+    <w:lsdException w:name="Medium Shading 1 Accent 3" w:uiPriority="63"/>
+    <w:lsdException w:name="Medium Shading 2 Accent 3" w:uiPriority="64"/>
+    <w:lsdException w:name="Medium List 1 Accent 3" w:uiPriority="65"/>
+    <w:lsdException w:name="Medium List 2 Accent 3" w:uiPriority="66"/>
+    <w:lsdException w:name="Medium Grid 1 Accent 3" w:uiPriority="67"/>
+    <w:lsdException w:name="Medium Grid 2 Accent 3" w:uiPriority="68"/>
+    <w:lsdException w:name="Medium Grid 3 Accent 3" w:uiPriority="69"/>
+    <w:lsdException w:name="Dark List Accent 3" w:uiPriority="70"/>
+    <w:lsdException w:name="Colorful Shading Accent 3" w:uiPriority="71"/>
+    <w:lsdException w:name="Colorful List Accent 3" w:uiPriority="72"/>
+    <w:lsdException w:name="Colorful Grid Accent 3" w:uiPriority="73"/>
+    <w:lsdException w:name="Light Shading Accent 4" w:uiPriority="60"/>
+    <w:lsdException w:name="Light List Accent 4" w:uiPriority="61"/>
+    <w:lsdException w:name="Light Grid Accent 4" w:uiPriority="62"/>
+    <w:lsdException w:name="Medium Shading 1 Accent 4" w:uiPriority="63"/>
+    <w:lsdException w:name="Medium Shading 2 Accent 4" w:uiPriority="64"/>
+    <w:lsdException w:name="Medium List 1 Accent 4" w:uiPriority="65"/>
+    <w:lsdException w:name="Medium List 2 Accent 4" w:uiPriority="66"/>
+    <w:lsdException w:name="Medium Grid 1 Accent 4" w:uiPriority="67"/>
+    <w:lsdException w:name="Medium Grid 2 Accent 4" w:uiPriority="68"/>
+    <w:lsdException w:name="Medium Grid 3 Accent 4" w:uiPriority="69"/>
+    <w:lsdException w:name="Dark List Accent 4" w:uiPriority="70"/>
+    <w:lsdException w:name="Colorful Shading Accent 4" w:uiPriority="71"/>
+    <w:lsdException w:name="Colorful List Accent 4" w:uiPriority="72"/>
+    <w:lsdException w:name="Colorful Grid Accent 4" w:uiPriority="73"/>
+    <w:lsdException w:name="Light Shading Accent 5" w:uiPriority="60"/>
+    <w:lsdException w:name="Light List Accent 5" w:uiPriority="61"/>
+    <w:lsdException w:name="Light Grid Accent 5" w:uiPriority="62"/>
+    <w:lsdException w:name="Medium Shading 1 Accent 5" w:uiPriority="63"/>
+    <w:lsdException w:name="Medium Shading 2 Accent 5" w:uiPriority="64"/>
+    <w:lsdException w:name="Medium List 1 Accent 5" w:uiPriority="65"/>
+    <w:lsdException w:name="Medium List 2 Accent 5" w:uiPriority="66"/>
+    <w:lsdException w:name="Medium Grid 1 Accent 5" w:uiPriority="67"/>
+    <w:lsdException w:name="Medium Grid 2 Accent 5" w:uiPriority="68"/>
+    <w:lsdException w:name="Medium Grid 3 Accent 5" w:uiPriority="69"/>
+    <w:lsdException w:name="Dark List Accent 5" w:uiPriority="70"/>
+    <w:lsdException w:name="Colorful Shading Accent 5" w:uiPriority="71"/>
+    <w:lsdException w:name="Colorful List Accent 5" w:uiPriority="72"/>
+    <w:lsdException w:name="Colorful Grid Accent 5" w:uiPriority="73"/>
+    <w:lsdException w:name="Light Shading Accent 6" w:uiPriority="60"/>
+    <w:lsdException w:name="Light List Accent 6" w:uiPriority="61"/>
+    <w:lsdException w:name="Light Grid Accent 6" w:uiPriority="62"/>
+    <w:lsdException w:name="Medium Shading 1 Accent 6" w:uiPriority="63"/>
+    <w:lsdException w:name="Medium Shading 2 Accent 6" w:uiPriority="64"/>
+    <w:lsdException w:name="Medium List 1 Accent 6" w:uiPriority="65"/>
+    <w:lsdException w:name="Medium List 2 Accent 6" w:uiPriority="66"/>
+    <w:lsdException w:name="Medium Grid 1 Accent 6" w:uiPriority="67"/>
+    <w:lsdException w:name="Medium Grid 2 Accent 6" w:uiPriority="68"/>
+    <w:lsdException w:name="Medium Grid 3 Accent 6" w:uiPriority="69"/>
+    <w:lsdException w:name="Dark List Accent 6" w:uiPriority="70"/>
+    <w:lsdException w:name="Colorful Shading Accent 6" w:uiPriority="71"/>
+    <w:lsdException w:name="Colorful List Accent 6" w:uiPriority="72"/>
+    <w:lsdException w:name="Colorful Grid Accent 6" w:uiPriority="73"/>
+    <w:lsdException w:name="Subtle Emphasis" w:uiPriority="19" w:qFormat="1"/>
+    <w:lsdException w:name="Intense Emphasis" w:uiPriority="21" w:qFormat="1"/>
+    <w:lsdException w:name="Subtle Reference" w:uiPriority="31" w:qFormat="1"/>
+    <w:lsdException w:name="Intense Reference" w:uiPriority="32" w:qFormat="1"/>
+    <w:lsdException w:name="Book Title" w:uiPriority="33" w:qFormat="1"/>
+    <w:lsdException w:name="Bibliography" w:semiHidden="1" w:uiPriority="37" w:unhideWhenUsed="1"/>
+    <w:lsdException w:name="TOC Heading" w:semiHidden="1" w:uiPriority="39" w:unhideWhenUsed="1" w:qFormat="1"/>
+    <w:lsdException w:name="Plain Table 1" w:uiPriority="41"/>
+    <w:lsdException w:name="Plain Table 2" w:uiPriority="42"/>
+    <w:lsdException w:name="Plain Table 3" w:uiPriority="43"/>
+    <w:lsdException w:name="Plain Table 4" w:uiPriority="44"/>
+    <w:lsdException w:name="Plain Table 5" w:uiPriority="45"/>
+    <w:lsdException w:name="Grid Table Light" w:uiPriority="40"/>
+    <w:lsdException w:name="Grid Table 1 Light" w:uiPriority="46"/>
+    <w:lsdException w:name="Grid Table 2" w:uiPriority="47"/>
+    <w:lsdException w:name="Grid Table 3" w:uiPriority="48"/>
+    <w:lsdException w:name="Grid Table 4" w:uiPriority="49"/>
+    <w:lsdException w:name="Grid Table 5 Dark" w:uiPriority="50"/>
+    <w:lsdException w:name="Grid Table 6 Colorful" w:uiPriority="51"/>
+    <w:lsdException w:name="Grid Table 7 Colorful" w:uiPriority="52"/>
+    <w:lsdException w:name="Grid Table 1 Light Accent 1" w:uiPriority="46"/>
+    <w:lsdException w:name="Grid Table 2 Accent 1" w:uiPriority="47"/>
+    <w:lsdException w:name="Grid Table 3 Accent 1" w:uiPriority="48"/>
+    <w:lsdException w:name="Grid Table 4 Accent 1" w:uiPriority="49"/>
+    <w:lsdException w:name="Grid Table 5 Dark Accent 1" w:uiPriority="50"/>
+    <w:lsdException w:name="Grid Table 6 Colorful Accent 1" w:uiPriority="51"/>
+    <w:lsdException w:name="Grid Table 7 Colorful Accent 1" w:uiPriority="52"/>
+    <w:lsdException w:name="Grid Table 1 Light Accent 2" w:uiPriority="46"/>
+    <w:lsdException w:name="Grid Table 2 Accent 2" w:uiPriority="47"/>
+    <w:lsdException w:name="Grid Table 3 Accent 2" w:uiPriority="48"/>
+    <w:lsdException w:name="Grid Table 4 Accent 2" w:uiPriority="49"/>
+    <w:lsdException w:name="Grid Table 5 Dark Accent 2" w:uiPriority="50"/>
+    <w:lsdException w:name="Grid Table 6 Colorful Accent 2" w:uiPriority="51"/>
+    <w:lsdException w:name="Grid Table 7 Colorful Accent 2" w:uiPriority="52"/>
+    <w:lsdException w:name="Grid Table 1 Light Accent 3" w:uiPriority="46"/>
+    <w:lsdException w:name="Grid Table 2 Accent 3" w:uiPriority="47"/>
+    <w:lsdException w:name="Grid Table 3 Accent 3" w:uiPriority="48"/>
+    <w:lsdException w:name="Grid Table 4 Accent 3" w:uiPriority="49"/>
+    <w:lsdException w:name="Grid Table 5 Dark Accent 3" w:uiPriority="50"/>
+    <w:lsdException w:name="Grid Table 6 Colorful Accent 3" w:uiPriority="51"/>
+    <w:lsdException w:name="Grid Table 7 Colorful Accent 3" w:uiPriority="52"/>
+    <w:lsdException w:name="Grid Table 1 Light Accent 4" w:uiPriority="46"/>
+    <w:lsdException w:name="Grid Table 2 Accent 4" w:uiPriority="47"/>
+    <w:lsdException w:name="Grid Table 3 Accent 4" w:uiPriority="48"/>
+    <w:lsdException w:name="Grid Table 4 Accent 4" w:uiPriority="49"/>
+    <w:lsdException w:name="Grid Table 5 Dark Accent 4" w:uiPriority="50"/>
+    <w:lsdException w:name="Grid Table 6 Colorful Accent 4" w:uiPriority="51"/>
+    <w:lsdException w:name="Grid Table 7 Colorful Accent 4" w:uiPriority="52"/>
+    <w:lsdException w:name="Grid Table 1 Light Accent 5" w:uiPriority="46"/>
+    <w:lsdException w:name="Grid Table 2 Accent 5" w:uiPriority="47"/>
+    <w:lsdException w:name="Grid Table 3 Accent 5" w:uiPriority="48"/>
+    <w:lsdException w:name="Grid Table 4 Accent 5" w:uiPriority="49"/>
+    <w:lsdException w:name="Grid Table 5 Dark Accent 5" w:uiPriority="50"/>
+    <w:lsdException w:name="Grid Table 6 Colorful Accent 5" w:uiPriority="51"/>
+    <w:lsdException w:name="Grid Table 7 Colorful Accent 5" w:uiPriority="52"/>
+    <w:lsdException w:name="Grid Table 1 Light Accent 6" w:uiPriority="46"/>
+    <w:lsdException w:name="Grid Table 2 Accent 6" w:uiPriority="47"/>
+    <w:lsdException w:name="Grid Table 3 Accent 6" w:uiPriority="48"/>
+    <w:lsdException w:name="Grid Table 4 Accent 6" w:uiPriority="49"/>
+    <w:lsdException w:name="Grid Table 5 Dark Accent 6" w:uiPriority="50"/>
+    <w:lsdException w:name="Grid Table 6 Colorful Accent 6" w:uiPriority="51"/>
+    <w:lsdException w:name="Grid Table 7 Colorful Accent 6" w:uiPriority="52"/>
+    <w:lsdException w:name="List Table 1 Light" w:uiPriority="46"/>
+    <w:lsdException w:name="List Table 2" w:uiPriority="47"/>
+    <w:lsdException w:name="List Table 3" w:uiPriority="48"/>
+    <w:lsdException w:name="List Table 4" w:uiPriority="49"/>
+    <w:lsdException w:name="List Table 5 Dark" w:uiPriority="50"/>
+    <w:lsdException w:name="List Table 6 Colorful" w:uiPriority="51"/>
+    <w:lsdException w:name="List Table 7 Colorful" w:uiPriority="52"/>
+    <w:lsdException w:name="List Table 1 Light Accent 1" w:uiPriority="46"/>
+    <w:lsdException w:name="List Table 2 Accent 1" w:uiPriority="47"/>
+    <w:lsdException w:name="List Table 3 Accent 1" w:uiPriority="48"/>
+    <w:lsdException w:name="List Table 4 Accent 1" w:uiPriority="49"/>
+    <w:lsdException w:name="List Table 5 Dark Accent 1" w:uiPriority="50"/>
+    <w:lsdException w:name="List Table 6 Colorful Accent 1" w:uiPriority="51"/>
+    <w:lsdException w:name="List Table 7 Colorful Accent 1" w:uiPriority="52"/>
+    <w:lsdException w:name="List Table 1 Light Accent 2" w:uiPriority="46"/>
+    <w:lsdException w:name="List Table 2 Accent 2" w:uiPriority="47"/>
+    <w:lsdException w:name="List Table 3 Accent 2" w:uiPriority="48"/>
+    <w:lsdException w:name="List Table 4 Accent 2" w:uiPriority="49"/>
+    <w:lsdException w:name="List Table 5 Dark Accent 2" w:uiPriority="50"/>
+    <w:lsdException w:name="List Table 6 Colorful Accent 2" w:uiPriority="51"/>
+    <w:lsdException w:name="List Table 7 Colorful Accent 2" w:uiPriority="52"/>
+    <w:lsdException w:name="List Table 1 Light Accent 3" w:uiPriority="46"/>
+    <w:lsdException w:name="List Table 2 Accent 3" w:uiPriority="47"/>
+    <w:lsdException w:name="List Table 3 Accent 3" w:uiPriority="48"/>
+    <w:lsdException w:name="List Table 4 Accent 3" w:uiPriority="49"/>
+    <w:lsdException w:name="List Table 5 Dark Accent 3" w:uiPriority="50"/>
+    <w:lsdException w:name="List Table 6 Colorful Accent 3" w:uiPriority="51"/>
+    <w:lsdException w:name="List Table 7 Colorful Accent 3" w:uiPriority="52"/>
+    <w:lsdException w:name="List Table 1 Light Accent 4" w:uiPriority="46"/>
+    <w:lsdException w:name="List Table 2 Accent 4" w:uiPriority="47"/>
+    <w:lsdException w:name="List Table 3 Accent 4" w:uiPriority="48"/>
+    <w:lsdException w:name="List Table 4 Accent 4" w:uiPriority="49"/>
+    <w:lsdException w:name="List Table 5 Dark Accent 4" w:uiPriority="50"/>
+    <w:lsdException w:name="List Table 6 Colorful Accent 4" w:uiPriority="51"/>
+    <w:lsdException w:name="List Table 7 Colorful Accent 4" w:uiPriority="52"/>
+    <w:lsdException w:name="List Table 1 Light Accent 5" w:uiPriority="46"/>
+    <w:lsdException w:name="List Table 2 Accent 5" w:uiPriority="47"/>
+    <w:lsdException w:name="List Table 3 Accent 5" w:uiPriority="48"/>
+    <w:lsdException w:name="List Table 4 Accent 5" w:uiPriority="49"/>
+    <w:lsdException w:name="List Table 5 Dark Accent 5" w:uiPriority="50"/>
+    <w:lsdException w:name="List Table 6 Colorful Accent 5" w:uiPriority="51"/>
+    <w:lsdException w:name="List Table 7 Colorful Accent 5" w:uiPriority="52"/>
+    <w:lsdException w:name="List Table 1 Light Accent 6" w:uiPriority="46"/>
+    <w:lsdException w:name="List Table 2 Accent 6" w:uiPriority="47"/>
+    <w:lsdException w:name="List Table 3 Accent 6" w:uiPriority="48"/>
+    <w:lsdException w:name="List Table 4 Accent 6" w:uiPriority="49"/>
+    <w:lsdException w:name="List Table 5 Dark Accent 6" w:uiPriority="50"/>
+    <w:lsdException w:name="List Table 6 Colorful Accent 6" w:uiPriority="51"/>
+    <w:lsdException w:name="List Table 7 Colorful Accent 6" w:uiPriority="52"/>
+    <w:lsdException w:name="Mention" w:semiHidden="1" w:uiPriority="99" w:unhideWhenUsed="1"/>
+    <w:lsdException w:name="Smart Hyperlink" w:semiHidden="1" w:uiPriority="99" w:unhideWhenUsed="1"/>
+    <w:lsdException w:name="Hashtag" w:semiHidden="1" w:uiPriority="99" w:unhideWhenUsed="1"/>
+    <w:lsdException w:name="Unresolved Mention" w:semiHidden="1" w:uiPriority="99" w:unhideWhenUsed="1"/>
+    <w:lsdException w:name="Smart Link" w:semiHidden="1" w:uiPriority="99" w:unhideWhenUsed="1"/>
   </w:latentStyles>
   <w:style w:type="paragraph" w:default="1" w:styleId="Normal">
     <w:name w:val="Normal"/>
@@ -9935,196 +10215,6 @@
 </w:styles>
 </file>
 
-<file path=word/stylesWithEffects.xml><?xml version="1.0" encoding="utf-8"?>
-<w:styles xmlns:wpc="http://schemas.microsoft.com/office/word/2010/wordprocessingCanvas" xmlns:mc="http://schemas.openxmlformats.org/markup-compatibility/2006" xmlns:o="urn:schemas-microsoft-com:office:office" xmlns:r="http://schemas.openxmlformats.org/officeDocument/2006/relationships" xmlns:m="http://schemas.openxmlformats.org/officeDocument/2006/math" xmlns:v="urn:schemas-microsoft-com:vml" xmlns:wp14="http://schemas.microsoft.com/office/word/2010/wordprocessingDrawing" xmlns:wp="http://schemas.openxmlformats.org/drawingml/2006/wordprocessingDrawing" xmlns:w10="urn:schemas-microsoft-com:office:word" xmlns:w="http://schemas.openxmlformats.org/wordprocessingml/2006/main" xmlns:w14="http://schemas.microsoft.com/office/word/2010/wordml" xmlns:wpg="http://schemas.microsoft.com/office/word/2010/wordprocessingGroup" xmlns:wpi="http://schemas.microsoft.com/office/word/2010/wordprocessingInk" xmlns:wne="http://schemas.microsoft.com/office/word/2006/wordml" xmlns:wps="http://schemas.microsoft.com/office/word/2010/wordprocessingShape" mc:Ignorable="w14 wp14">
-  <w:docDefaults>
-    <w:rPrDefault>
-      <w:rPr>
-        <w:rFonts w:asciiTheme="minorHAnsi" w:eastAsiaTheme="minorEastAsia" w:hAnsiTheme="minorHAnsi" w:cstheme="minorBidi"/>
-        <w:sz w:val="22"/>
-        <w:szCs w:val="22"/>
-        <w:lang w:val="en-US" w:eastAsia="en-US" w:bidi="ar-SA"/>
-      </w:rPr>
-    </w:rPrDefault>
-    <w:pPrDefault>
-      <w:pPr>
-        <w:spacing w:after="200" w:line="276" w:lineRule="auto"/>
-      </w:pPr>
-    </w:pPrDefault>
-  </w:docDefaults>
-  <w:latentStyles w:defLockedState="0" w:defUIPriority="99" w:defSemiHidden="1" w:defUnhideWhenUsed="1" w:defQFormat="0" w:count="267">
-    <w:lsdException w:name="Normal" w:semiHidden="0" w:uiPriority="0" w:unhideWhenUsed="0" w:qFormat="1"/>
-    <w:lsdException w:name="heading 1" w:semiHidden="0" w:uiPriority="9" w:unhideWhenUsed="0" w:qFormat="1"/>
-    <w:lsdException w:name="heading 2" w:uiPriority="9" w:qFormat="1"/>
-    <w:lsdException w:name="heading 3" w:uiPriority="9" w:qFormat="1"/>
-    <w:lsdException w:name="heading 4" w:uiPriority="9" w:qFormat="1"/>
-    <w:lsdException w:name="heading 5" w:uiPriority="9" w:qFormat="1"/>
-    <w:lsdException w:name="heading 6" w:uiPriority="9" w:qFormat="1"/>
-    <w:lsdException w:name="heading 7" w:uiPriority="9" w:qFormat="1"/>
-    <w:lsdException w:name="heading 8" w:uiPriority="9" w:qFormat="1"/>
-    <w:lsdException w:name="heading 9" w:uiPriority="9" w:qFormat="1"/>
-    <w:lsdException w:name="toc 1" w:uiPriority="39"/>
-    <w:lsdException w:name="toc 2" w:uiPriority="39"/>
-    <w:lsdException w:name="toc 3" w:uiPriority="39"/>
-    <w:lsdException w:name="toc 4" w:uiPriority="39"/>
-    <w:lsdException w:name="toc 5" w:uiPriority="39"/>
-    <w:lsdException w:name="toc 6" w:uiPriority="39"/>
-    <w:lsdException w:name="toc 7" w:uiPriority="39"/>
-    <w:lsdException w:name="toc 8" w:uiPriority="39"/>
-    <w:lsdException w:name="toc 9" w:uiPriority="39"/>
-    <w:lsdException w:name="caption" w:uiPriority="35" w:qFormat="1"/>
-    <w:lsdException w:name="Title" w:semiHidden="0" w:uiPriority="10" w:unhideWhenUsed="0" w:qFormat="1"/>
-    <w:lsdException w:name="Default Paragraph Font" w:uiPriority="1"/>
-    <w:lsdException w:name="Subtitle" w:semiHidden="0" w:uiPriority="11" w:unhideWhenUsed="0" w:qFormat="1"/>
-    <w:lsdException w:name="Strong" w:semiHidden="0" w:uiPriority="22" w:unhideWhenUsed="0" w:qFormat="1"/>
-    <w:lsdException w:name="Emphasis" w:semiHidden="0" w:uiPriority="20" w:unhideWhenUsed="0" w:qFormat="1"/>
-    <w:lsdException w:name="Table Grid" w:semiHidden="0" w:uiPriority="59" w:unhideWhenUsed="0"/>
-    <w:lsdException w:name="Placeholder Text" w:unhideWhenUsed="0"/>
-    <w:lsdException w:name="No Spacing" w:semiHidden="0" w:uiPriority="1" w:unhideWhenUsed="0" w:qFormat="1"/>
-    <w:lsdException w:name="Light Shading" w:semiHidden="0" w:uiPriority="60" w:unhideWhenUsed="0"/>
-    <w:lsdException w:name="Light List" w:semiHidden="0" w:uiPriority="61" w:unhideWhenUsed="0"/>
-    <w:lsdException w:name="Light Grid" w:semiHidden="0" w:uiPriority="62" w:unhideWhenUsed="0"/>
-    <w:lsdException w:name="Medium Shading 1" w:semiHidden="0" w:uiPriority="63" w:unhideWhenUsed="0"/>
-    <w:lsdException w:name="Medium Shading 2" w:semiHidden="0" w:uiPriority="64" w:unhideWhenUsed="0"/>
-    <w:lsdException w:name="Medium List 1" w:semiHidden="0" w:uiPriority="65" w:unhideWhenUsed="0"/>
-    <w:lsdException w:name="Medium List 2" w:semiHidden="0" w:uiPriority="66" w:unhideWhenUsed="0"/>
-    <w:lsdException w:name="Medium Grid 1" w:semiHidden="0" w:uiPriority="67" w:unhideWhenUsed="0"/>
-    <w:lsdException w:name="Medium Grid 2" w:semiHidden="0" w:uiPriority="68" w:unhideWhenUsed="0"/>
-    <w:lsdException w:name="Medium Grid 3" w:semiHidden="0" w:uiPriority="69" w:unhideWhenUsed="0"/>
-    <w:lsdException w:name="Dark List" w:semiHidden="0" w:uiPriority="70" w:unhideWhenUsed="0"/>
-    <w:lsdException w:name="Colorful Shading" w:semiHidden="0" w:uiPriority="71" w:unhideWhenUsed="0"/>
-    <w:lsdException w:name="Colorful List" w:semiHidden="0" w:uiPriority="72" w:unhideWhenUsed="0"/>
-    <w:lsdException w:name="Colorful Grid" w:semiHidden="0" w:uiPriority="73" w:unhideWhenUsed="0"/>
-    <w:lsdException w:name="Light Shading Accent 1" w:semiHidden="0" w:uiPriority="60" w:unhideWhenUsed="0"/>
-    <w:lsdException w:name="Light List Accent 1" w:semiHidden="0" w:uiPriority="61" w:unhideWhenUsed="0"/>
-    <w:lsdException w:name="Light Grid Accent 1" w:semiHidden="0" w:uiPriority="62" w:unhideWhenUsed="0"/>
-    <w:lsdException w:name="Medium Shading 1 Accent 1" w:semiHidden="0" w:uiPriority="63" w:unhideWhenUsed="0"/>
-    <w:lsdException w:name="Medium Shading 2 Accent 1" w:semiHidden="0" w:uiPriority="64" w:unhideWhenUsed="0"/>
-    <w:lsdException w:name="Medium List 1 Accent 1" w:semiHidden="0" w:uiPriority="65" w:unhideWhenUsed="0"/>
-    <w:lsdException w:name="Revision" w:unhideWhenUsed="0"/>
-    <w:lsdException w:name="List Paragraph" w:semiHidden="0" w:uiPriority="34" w:unhideWhenUsed="0" w:qFormat="1"/>
-    <w:lsdException w:name="Quote" w:semiHidden="0" w:uiPriority="29" w:unhideWhenUsed="0" w:qFormat="1"/>
-    <w:lsdException w:name="Intense Quote" w:semiHidden="0" w:uiPriority="30" w:unhideWhenUsed="0" w:qFormat="1"/>
-    <w:lsdException w:name="Medium List 2 Accent 1" w:semiHidden="0" w:uiPriority="66" w:unhideWhenUsed="0"/>
-    <w:lsdException w:name="Medium Grid 1 Accent 1" w:semiHidden="0" w:uiPriority="67" w:unhideWhenUsed="0"/>
-    <w:lsdException w:name="Medium Grid 2 Accent 1" w:semiHidden="0" w:uiPriority="68" w:unhideWhenUsed="0"/>
-    <w:lsdException w:name="Medium Grid 3 Accent 1" w:semiHidden="0" w:uiPriority="69" w:unhideWhenUsed="0"/>
-    <w:lsdException w:name="Dark List Accent 1" w:semiHidden="0" w:uiPriority="70" w:unhideWhenUsed="0"/>
-    <w:lsdException w:name="Colorful Shading Accent 1" w:semiHidden="0" w:uiPriority="71" w:unhideWhenUsed="0"/>
-    <w:lsdException w:name="Colorful List Accent 1" w:semiHidden="0" w:uiPriority="72" w:unhideWhenUsed="0"/>
-    <w:lsdException w:name="Colorful Grid Accent 1" w:semiHidden="0" w:uiPriority="73" w:unhideWhenUsed="0"/>
-    <w:lsdException w:name="Light Shading Accent 2" w:semiHidden="0" w:uiPriority="60" w:unhideWhenUsed="0"/>
-    <w:lsdException w:name="Light List Accent 2" w:semiHidden="0" w:uiPriority="61" w:unhideWhenUsed="0"/>
-    <w:lsdException w:name="Light Grid Accent 2" w:semiHidden="0" w:uiPriority="62" w:unhideWhenUsed="0"/>
-    <w:lsdException w:name="Medium Shading 1 Accent 2" w:semiHidden="0" w:uiPriority="63" w:unhideWhenUsed="0"/>
-    <w:lsdException w:name="Medium Shading 2 Accent 2" w:semiHidden="0" w:uiPriority="64" w:unhideWhenUsed="0"/>
-    <w:lsdException w:name="Medium List 1 Accent 2" w:semiHidden="0" w:uiPriority="65" w:unhideWhenUsed="0"/>
-    <w:lsdException w:name="Medium List 2 Accent 2" w:semiHidden="0" w:uiPriority="66" w:unhideWhenUsed="0"/>
-    <w:lsdException w:name="Medium Grid 1 Accent 2" w:semiHidden="0" w:uiPriority="67" w:unhideWhenUsed="0"/>
-    <w:lsdException w:name="Medium Grid 2 Accent 2" w:semiHidden="0" w:uiPriority="68" w:unhideWhenUsed="0"/>
-    <w:lsdException w:name="Medium Grid 3 Accent 2" w:semiHidden="0" w:uiPriority="69" w:unhideWhenUsed="0"/>
-    <w:lsdException w:name="Dark List Accent 2" w:semiHidden="0" w:uiPriority="70" w:unhideWhenUsed="0"/>
-    <w:lsdException w:name="Colorful Shading Accent 2" w:semiHidden="0" w:uiPriority="71" w:unhideWhenUsed="0"/>
-    <w:lsdException w:name="Colorful List Accent 2" w:semiHidden="0" w:uiPriority="72" w:unhideWhenUsed="0"/>
-    <w:lsdException w:name="Colorful Grid Accent 2" w:semiHidden="0" w:uiPriority="73" w:unhideWhenUsed="0"/>
-    <w:lsdException w:name="Light Shading Accent 3" w:semiHidden="0" w:uiPriority="60" w:unhideWhenUsed="0"/>
-    <w:lsdException w:name="Light List Accent 3" w:semiHidden="0" w:uiPriority="61" w:unhideWhenUsed="0"/>
-    <w:lsdException w:name="Light Grid Accent 3" w:semiHidden="0" w:uiPriority="62" w:unhideWhenUsed="0"/>
-    <w:lsdException w:name="Medium Shading 1 Accent 3" w:semiHidden="0" w:uiPriority="63" w:unhideWhenUsed="0"/>
-    <w:lsdException w:name="Medium Shading 2 Accent 3" w:semiHidden="0" w:uiPriority="64" w:unhideWhenUsed="0"/>
-    <w:lsdException w:name="Medium List 1 Accent 3" w:semiHidden="0" w:uiPriority="65" w:unhideWhenUsed="0"/>
-    <w:lsdException w:name="Medium List 2 Accent 3" w:semiHidden="0" w:uiPriority="66" w:unhideWhenUsed="0"/>
-    <w:lsdException w:name="Medium Grid 1 Accent 3" w:semiHidden="0" w:uiPriority="67" w:unhideWhenUsed="0"/>
-    <w:lsdException w:name="Medium Grid 2 Accent 3" w:semiHidden="0" w:uiPriority="68" w:unhideWhenUsed="0"/>
-    <w:lsdException w:name="Medium Grid 3 Accent 3" w:semiHidden="0" w:uiPriority="69" w:unhideWhenUsed="0"/>
-    <w:lsdException w:name="Dark List Accent 3" w:semiHidden="0" w:uiPriority="70" w:unhideWhenUsed="0"/>
-    <w:lsdException w:name="Colorful Shading Accent 3" w:semiHidden="0" w:uiPriority="71" w:unhideWhenUsed="0"/>
-    <w:lsdException w:name="Colorful List Accent 3" w:semiHidden="0" w:uiPriority="72" w:unhideWhenUsed="0"/>
-    <w:lsdException w:name="Colorful Grid Accent 3" w:semiHidden="0" w:uiPriority="73" w:unhideWhenUsed="0"/>
-    <w:lsdException w:name="Light Shading Accent 4" w:semiHidden="0" w:uiPriority="60" w:unhideWhenUsed="0"/>
-    <w:lsdException w:name="Light List Accent 4" w:semiHidden="0" w:uiPriority="61" w:unhideWhenUsed="0"/>
-    <w:lsdException w:name="Light Grid Accent 4" w:semiHidden="0" w:uiPriority="62" w:unhideWhenUsed="0"/>
-    <w:lsdException w:name="Medium Shading 1 Accent 4" w:semiHidden="0" w:uiPriority="63" w:unhideWhenUsed="0"/>
-    <w:lsdException w:name="Medium Shading 2 Accent 4" w:semiHidden="0" w:uiPriority="64" w:unhideWhenUsed="0"/>
-    <w:lsdException w:name="Medium List 1 Accent 4" w:semiHidden="0" w:uiPriority="65" w:unhideWhenUsed="0"/>
-    <w:lsdException w:name="Medium List 2 Accent 4" w:semiHidden="0" w:uiPriority="66" w:unhideWhenUsed="0"/>
-    <w:lsdException w:name="Medium Grid 1 Accent 4" w:semiHidden="0" w:uiPriority="67" w:unhideWhenUsed="0"/>
-    <w:lsdException w:name="Medium Grid 2 Accent 4" w:semiHidden="0" w:uiPriority="68" w:unhideWhenUsed="0"/>
-    <w:lsdException w:name="Medium Grid 3 Accent 4" w:semiHidden="0" w:uiPriority="69" w:unhideWhenUsed="0"/>
-    <w:lsdException w:name="Dark List Accent 4" w:semiHidden="0" w:uiPriority="70" w:unhideWhenUsed="0"/>
-    <w:lsdException w:name="Colorful Shading Accent 4" w:semiHidden="0" w:uiPriority="71" w:unhideWhenUsed="0"/>
-    <w:lsdException w:name="Colorful List Accent 4" w:semiHidden="0" w:uiPriority="72" w:unhideWhenUsed="0"/>
-    <w:lsdException w:name="Colorful Grid Accent 4" w:semiHidden="0" w:uiPriority="73" w:unhideWhenUsed="0"/>
-    <w:lsdException w:name="Light Shading Accent 5" w:semiHidden="0" w:uiPriority="60" w:unhideWhenUsed="0"/>
-    <w:lsdException w:name="Light List Accent 5" w:semiHidden="0" w:uiPriority="61" w:unhideWhenUsed="0"/>
-    <w:lsdException w:name="Light Grid Accent 5" w:semiHidden="0" w:uiPriority="62" w:unhideWhenUsed="0"/>
-    <w:lsdException w:name="Medium Shading 1 Accent 5" w:semiHidden="0" w:uiPriority="63" w:unhideWhenUsed="0"/>
-    <w:lsdException w:name="Medium Shading 2 Accent 5" w:semiHidden="0" w:uiPriority="64" w:unhideWhenUsed="0"/>
-    <w:lsdException w:name="Medium List 1 Accent 5" w:semiHidden="0" w:uiPriority="65" w:unhideWhenUsed="0"/>
-    <w:lsdException w:name="Medium List 2 Accent 5" w:semiHidden="0" w:uiPriority="66" w:unhideWhenUsed="0"/>
-    <w:lsdException w:name="Medium Grid 1 Accent 5" w:semiHidden="0" w:uiPriority="67" w:unhideWhenUsed="0"/>
-    <w:lsdException w:name="Medium Grid 2 Accent 5" w:semiHidden="0" w:uiPriority="68" w:unhideWhenUsed="0"/>
-    <w:lsdException w:name="Medium Grid 3 Accent 5" w:semiHidden="0" w:uiPriority="69" w:unhideWhenUsed="0"/>
-    <w:lsdException w:name="Dark List Accent 5" w:semiHidden="0" w:uiPriority="70" w:unhideWhenUsed="0"/>
-    <w:lsdException w:name="Colorful Shading Accent 5" w:semiHidden="0" w:uiPriority="71" w:unhideWhenUsed="0"/>
-    <w:lsdException w:name="Colorful List Accent 5" w:semiHidden="0" w:uiPriority="72" w:unhideWhenUsed="0"/>
-    <w:lsdException w:name="Colorful Grid Accent 5" w:semiHidden="0" w:uiPriority="73" w:unhideWhenUsed="0"/>
-    <w:lsdException w:name="Light Shading Accent 6" w:semiHidden="0" w:uiPriority="60" w:unhideWhenUsed="0"/>
-    <w:lsdException w:name="Light List Accent 6" w:semiHidden="0" w:uiPriority="61" w:unhideWhenUsed="0"/>
-    <w:lsdException w:name="Light Grid Accent 6" w:semiHidden="0" w:uiPriority="62" w:unhideWhenUsed="0"/>
-    <w:lsdException w:name="Medium Shading 1 Accent 6" w:semiHidden="0" w:uiPriority="63" w:unhideWhenUsed="0"/>
-    <w:lsdException w:name="Medium Shading 2 Accent 6" w:semiHidden="0" w:uiPriority="64" w:unhideWhenUsed="0"/>
-    <w:lsdException w:name="Medium List 1 Accent 6" w:semiHidden="0" w:uiPriority="65" w:unhideWhenUsed="0"/>
-    <w:lsdException w:name="Medium List 2 Accent 6" w:semiHidden="0" w:uiPriority="66" w:unhideWhenUsed="0"/>
-    <w:lsdException w:name="Medium Grid 1 Accent 6" w:semiHidden="0" w:uiPriority="67" w:unhideWhenUsed="0"/>
-    <w:lsdException w:name="Medium Grid 2 Accent 6" w:semiHidden="0" w:uiPriority="68" w:unhideWhenUsed="0"/>
-    <w:lsdException w:name="Medium Grid 3 Accent 6" w:semiHidden="0" w:uiPriority="69" w:unhideWhenUsed="0"/>
-    <w:lsdException w:name="Dark List Accent 6" w:semiHidden="0" w:uiPriority="70" w:unhideWhenUsed="0"/>
-    <w:lsdException w:name="Colorful Shading Accent 6" w:semiHidden="0" w:uiPriority="71" w:unhideWhenUsed="0"/>
-    <w:lsdException w:name="Colorful List Accent 6" w:semiHidden="0" w:uiPriority="72" w:unhideWhenUsed="0"/>
-    <w:lsdException w:name="Colorful Grid Accent 6" w:semiHidden="0" w:uiPriority="73" w:unhideWhenUsed="0"/>
-    <w:lsdException w:name="Subtle Emphasis" w:semiHidden="0" w:uiPriority="19" w:unhideWhenUsed="0" w:qFormat="1"/>
-    <w:lsdException w:name="Intense Emphasis" w:semiHidden="0" w:uiPriority="21" w:unhideWhenUsed="0" w:qFormat="1"/>
-    <w:lsdException w:name="Subtle Reference" w:semiHidden="0" w:uiPriority="31" w:unhideWhenUsed="0" w:qFormat="1"/>
-    <w:lsdException w:name="Intense Reference" w:semiHidden="0" w:uiPriority="32" w:unhideWhenUsed="0" w:qFormat="1"/>
-    <w:lsdException w:name="Book Title" w:semiHidden="0" w:uiPriority="33" w:unhideWhenUsed="0" w:qFormat="1"/>
-    <w:lsdException w:name="Bibliography" w:uiPriority="37"/>
-    <w:lsdException w:name="TOC Heading" w:uiPriority="39" w:qFormat="1"/>
-  </w:latentStyles>
-  <w:style w:type="paragraph" w:default="1" w:styleId="Normal">
-    <w:name w:val="Normal"/>
-    <w:qFormat/>
-  </w:style>
-  <w:style w:type="character" w:default="1" w:styleId="DefaultParagraphFont">
-    <w:name w:val="Default Paragraph Font"/>
-    <w:uiPriority w:val="1"/>
-    <w:semiHidden/>
-    <w:unhideWhenUsed/>
-  </w:style>
-  <w:style w:type="table" w:default="1" w:styleId="TableNormal">
-    <w:name w:val="Normal Table"/>
-    <w:uiPriority w:val="99"/>
-    <w:semiHidden/>
-    <w:unhideWhenUsed/>
-    <w:tblPr>
-      <w:tblInd w:w="0" w:type="dxa"/>
-      <w:tblCellMar>
-        <w:top w:w="0" w:type="dxa"/>
-        <w:left w:w="108" w:type="dxa"/>
-        <w:bottom w:w="0" w:type="dxa"/>
-        <w:right w:w="108" w:type="dxa"/>
-      </w:tblCellMar>
-    </w:tblPr>
-  </w:style>
-  <w:style w:type="numbering" w:default="1" w:styleId="NoList">
-    <w:name w:val="No List"/>
-    <w:uiPriority w:val="99"/>
-    <w:semiHidden/>
-    <w:unhideWhenUsed/>
-  </w:style>
-</w:styles>
-</file>
-
 <file path=word/theme/theme1.xml><?xml version="1.0" encoding="utf-8"?>
 <a:theme xmlns:a="http://schemas.openxmlformats.org/drawingml/2006/main" name="Office Theme">
   <a:themeElements>

</xml_diff>